<commit_message>
Adding Exercise 4 Content
</commit_message>
<xml_diff>
--- a/Intro to Apache Spark Exercise Answers.docx
+++ b/Intro to Apache Spark Exercise Answers.docx
@@ -5380,15 +5380,8 @@
         </w:rPr>
         <w:t>Variables</w:t>
       </w:r>
-      <w:r>
-        <w:rPr>
-          <w:rFonts w:ascii="Arial" w:hAnsi="Arial" w:cs="Arial"/>
-          <w:b/>
-          <w:sz w:val="48"/>
-          <w:szCs w:val="48"/>
-        </w:rPr>
-        <w:t xml:space="preserve"> (VERIFY)</w:t>
-      </w:r>
+      <w:bookmarkStart w:id="0" w:name="_GoBack"/>
+      <w:bookmarkEnd w:id="0"/>
     </w:p>
     <w:p/>
     <w:p>
@@ -5406,6 +5399,474 @@
           <w:szCs w:val="28"/>
         </w:rPr>
         <w:t>Question:</w:t>
+      </w:r>
+    </w:p>
+    <w:p>
+      <w:pPr>
+        <w:rPr>
+          <w:rFonts w:ascii="Cambria" w:hAnsi="Cambria"/>
+        </w:rPr>
+      </w:pPr>
+      <w:r>
+        <w:rPr>
+          <w:rFonts w:ascii="Cambria" w:hAnsi="Cambria"/>
+        </w:rPr>
+        <w:t xml:space="preserve">In this exercise you will take a file with mock bank transaction data and process it using Shared Variables. </w:t>
+      </w:r>
+    </w:p>
+    <w:p>
+      <w:pPr>
+        <w:rPr>
+          <w:rFonts w:ascii="Cambria" w:hAnsi="Cambria"/>
+        </w:rPr>
+      </w:pPr>
+    </w:p>
+    <w:p>
+      <w:pPr>
+        <w:rPr>
+          <w:rFonts w:ascii="Cambria" w:hAnsi="Cambria"/>
+        </w:rPr>
+      </w:pPr>
+      <w:r>
+        <w:rPr>
+          <w:rFonts w:ascii="Cambria" w:hAnsi="Cambria"/>
+        </w:rPr>
+        <w:t>File can be found in two locations:</w:t>
+      </w:r>
+    </w:p>
+    <w:p>
+      <w:pPr>
+        <w:pStyle w:val="ListParagraph"/>
+        <w:numPr>
+          <w:ilvl w:val="0"/>
+          <w:numId w:val="2"/>
+        </w:numPr>
+        <w:shd w:val="clear" w:color="auto" w:fill="FFFFFF"/>
+        <w:rPr>
+          <w:rFonts w:ascii="Cambria" w:hAnsi="Cambria"/>
+          <w:sz w:val="24"/>
+          <w:szCs w:val="24"/>
+        </w:rPr>
+      </w:pPr>
+      <w:r>
+        <w:rPr>
+          <w:rFonts w:ascii="Cambria" w:hAnsi="Cambria"/>
+          <w:sz w:val="24"/>
+          <w:szCs w:val="24"/>
+        </w:rPr>
+        <w:t>I</w:t>
+      </w:r>
+      <w:r>
+        <w:rPr>
+          <w:rFonts w:ascii="Cambria" w:hAnsi="Cambria"/>
+          <w:sz w:val="24"/>
+          <w:szCs w:val="24"/>
+        </w:rPr>
+        <w:t xml:space="preserve">n the </w:t>
+      </w:r>
+      <w:r>
+        <w:rPr>
+          <w:rFonts w:ascii="Cambria" w:hAnsi="Cambria"/>
+          <w:sz w:val="24"/>
+          <w:szCs w:val="24"/>
+        </w:rPr>
+        <w:t>spark-workshop-data.zip file</w:t>
+      </w:r>
+      <w:r>
+        <w:rPr>
+          <w:rFonts w:ascii="Cambria" w:hAnsi="Cambria"/>
+          <w:sz w:val="24"/>
+          <w:szCs w:val="24"/>
+        </w:rPr>
+        <w:t xml:space="preserve"> provided</w:t>
+      </w:r>
+      <w:r>
+        <w:rPr>
+          <w:rFonts w:ascii="Cambria" w:hAnsi="Cambria"/>
+          <w:sz w:val="24"/>
+          <w:szCs w:val="24"/>
+        </w:rPr>
+        <w:t xml:space="preserve">, in the </w:t>
+      </w:r>
+      <w:r>
+        <w:rPr>
+          <w:rFonts w:ascii="Cambria" w:hAnsi="Cambria"/>
+          <w:sz w:val="24"/>
+          <w:szCs w:val="24"/>
+        </w:rPr>
+        <w:t>“</w:t>
+      </w:r>
+      <w:r>
+        <w:rPr>
+          <w:rFonts w:ascii="Cambria" w:hAnsi="Cambria"/>
+          <w:sz w:val="24"/>
+          <w:szCs w:val="24"/>
+        </w:rPr>
+        <w:t>transactions</w:t>
+      </w:r>
+      <w:r>
+        <w:rPr>
+          <w:rFonts w:ascii="Cambria" w:hAnsi="Cambria"/>
+          <w:sz w:val="24"/>
+          <w:szCs w:val="24"/>
+        </w:rPr>
+        <w:t>”</w:t>
+      </w:r>
+      <w:r>
+        <w:rPr>
+          <w:rFonts w:ascii="Cambria" w:hAnsi="Cambria"/>
+          <w:sz w:val="24"/>
+          <w:szCs w:val="24"/>
+        </w:rPr>
+        <w:t xml:space="preserve"> subdirectory</w:t>
+      </w:r>
+    </w:p>
+    <w:p>
+      <w:pPr>
+        <w:pStyle w:val="ListParagraph"/>
+        <w:numPr>
+          <w:ilvl w:val="0"/>
+          <w:numId w:val="2"/>
+        </w:numPr>
+        <w:shd w:val="clear" w:color="auto" w:fill="FFFFFF"/>
+        <w:rPr>
+          <w:rFonts w:ascii="Cambria" w:hAnsi="Cambria"/>
+          <w:sz w:val="24"/>
+          <w:szCs w:val="24"/>
+        </w:rPr>
+      </w:pPr>
+      <w:r>
+        <w:rPr>
+          <w:rFonts w:ascii="Cambria" w:hAnsi="Cambria"/>
+          <w:sz w:val="24"/>
+          <w:szCs w:val="24"/>
+        </w:rPr>
+        <w:t xml:space="preserve">In HDFS (on the VM provided) at </w:t>
+      </w:r>
+    </w:p>
+    <w:p>
+      <w:pPr>
+        <w:pStyle w:val="ListParagraph"/>
+        <w:shd w:val="clear" w:color="auto" w:fill="FFFFFF"/>
+        <w:rPr>
+          <w:rFonts w:ascii="Cambria" w:hAnsi="Cambria"/>
+          <w:sz w:val="24"/>
+          <w:szCs w:val="24"/>
+        </w:rPr>
+      </w:pPr>
+      <w:r>
+        <w:rPr>
+          <w:rFonts w:ascii="Cambria" w:hAnsi="Cambria"/>
+          <w:sz w:val="24"/>
+          <w:szCs w:val="24"/>
+        </w:rPr>
+        <w:t>/user/</w:t>
+      </w:r>
+      <w:proofErr w:type="spellStart"/>
+      <w:r>
+        <w:rPr>
+          <w:rFonts w:ascii="Cambria" w:hAnsi="Cambria"/>
+          <w:sz w:val="24"/>
+          <w:szCs w:val="24"/>
+        </w:rPr>
+        <w:t>cloudera</w:t>
+      </w:r>
+      <w:proofErr w:type="spellEnd"/>
+      <w:r>
+        <w:rPr>
+          <w:rFonts w:ascii="Cambria" w:hAnsi="Cambria"/>
+          <w:sz w:val="24"/>
+          <w:szCs w:val="24"/>
+        </w:rPr>
+        <w:t>/spark-workshop-data/transactions/</w:t>
+      </w:r>
+      <w:r>
+        <w:t xml:space="preserve"> </w:t>
+      </w:r>
+      <w:proofErr w:type="spellStart"/>
+      <w:r>
+        <w:rPr>
+          <w:rFonts w:ascii="Cambria" w:hAnsi="Cambria"/>
+          <w:sz w:val="24"/>
+          <w:szCs w:val="24"/>
+        </w:rPr>
+        <w:t>user_financial_transactions.tsv</w:t>
+      </w:r>
+      <w:proofErr w:type="spellEnd"/>
+    </w:p>
+    <w:p>
+      <w:pPr>
+        <w:rPr>
+          <w:rFonts w:ascii="Cambria" w:hAnsi="Cambria"/>
+        </w:rPr>
+      </w:pPr>
+    </w:p>
+    <w:p>
+      <w:pPr>
+        <w:rPr>
+          <w:rFonts w:ascii="Cambria" w:hAnsi="Cambria"/>
+        </w:rPr>
+      </w:pPr>
+      <w:r>
+        <w:rPr>
+          <w:rFonts w:ascii="Cambria" w:hAnsi="Cambria"/>
+        </w:rPr>
+        <w:t>File is a tab-separated value file without a header. The file had the scheme:</w:t>
+      </w:r>
+    </w:p>
+    <w:p>
+      <w:pPr>
+        <w:rPr>
+          <w:rFonts w:ascii="Cambria" w:hAnsi="Cambria"/>
+        </w:rPr>
+      </w:pPr>
+      <w:proofErr w:type="spellStart"/>
+      <w:r>
+        <w:rPr>
+          <w:rFonts w:ascii="Cambria" w:hAnsi="Cambria"/>
+        </w:rPr>
+        <w:t>UserID</w:t>
+      </w:r>
+      <w:proofErr w:type="spellEnd"/>
+      <w:r>
+        <w:rPr>
+          <w:rFonts w:ascii="Cambria" w:hAnsi="Cambria"/>
+        </w:rPr>
+        <w:t xml:space="preserve">, Name, </w:t>
+      </w:r>
+      <w:proofErr w:type="spellStart"/>
+      <w:r>
+        <w:rPr>
+          <w:rFonts w:ascii="Cambria" w:hAnsi="Cambria"/>
+        </w:rPr>
+        <w:t>TransactionID</w:t>
+      </w:r>
+      <w:proofErr w:type="spellEnd"/>
+      <w:r>
+        <w:rPr>
+          <w:rFonts w:ascii="Cambria" w:hAnsi="Cambria"/>
+        </w:rPr>
+        <w:t xml:space="preserve">, </w:t>
+      </w:r>
+      <w:proofErr w:type="spellStart"/>
+      <w:r>
+        <w:rPr>
+          <w:rFonts w:ascii="Cambria" w:hAnsi="Cambria"/>
+        </w:rPr>
+        <w:t>TransactionCode</w:t>
+      </w:r>
+      <w:proofErr w:type="spellEnd"/>
+      <w:r>
+        <w:rPr>
+          <w:rFonts w:ascii="Cambria" w:hAnsi="Cambria"/>
+        </w:rPr>
+        <w:t xml:space="preserve">, Reason, </w:t>
+      </w:r>
+      <w:proofErr w:type="spellStart"/>
+      <w:r>
+        <w:rPr>
+          <w:rFonts w:ascii="Cambria" w:hAnsi="Cambria"/>
+        </w:rPr>
+        <w:t>BankID</w:t>
+      </w:r>
+      <w:proofErr w:type="spellEnd"/>
+    </w:p>
+    <w:p>
+      <w:pPr>
+        <w:rPr>
+          <w:rFonts w:ascii="Cambria" w:hAnsi="Cambria"/>
+        </w:rPr>
+      </w:pPr>
+    </w:p>
+    <w:p>
+      <w:pPr>
+        <w:rPr>
+          <w:rFonts w:ascii="Cambria" w:hAnsi="Cambria"/>
+        </w:rPr>
+      </w:pPr>
+      <w:r>
+        <w:rPr>
+          <w:rFonts w:ascii="Cambria" w:hAnsi="Cambria"/>
+        </w:rPr>
+        <w:t>Steps</w:t>
+      </w:r>
+    </w:p>
+    <w:p>
+      <w:pPr>
+        <w:pStyle w:val="ListParagraph"/>
+        <w:numPr>
+          <w:ilvl w:val="0"/>
+          <w:numId w:val="4"/>
+        </w:numPr>
+        <w:rPr>
+          <w:rFonts w:ascii="Cambria" w:hAnsi="Cambria"/>
+          <w:sz w:val="24"/>
+          <w:szCs w:val="24"/>
+        </w:rPr>
+      </w:pPr>
+      <w:r>
+        <w:rPr>
+          <w:rFonts w:ascii="Cambria" w:hAnsi="Cambria"/>
+          <w:sz w:val="24"/>
+          <w:szCs w:val="24"/>
+        </w:rPr>
+        <w:t xml:space="preserve">Create a map with the following key value pairs (where the key is the </w:t>
+      </w:r>
+      <w:proofErr w:type="spellStart"/>
+      <w:r>
+        <w:rPr>
+          <w:rFonts w:ascii="Cambria" w:hAnsi="Cambria"/>
+          <w:sz w:val="24"/>
+          <w:szCs w:val="24"/>
+        </w:rPr>
+        <w:t>TransactionCode</w:t>
+      </w:r>
+      <w:proofErr w:type="spellEnd"/>
+      <w:r>
+        <w:rPr>
+          <w:rFonts w:ascii="Cambria" w:hAnsi="Cambria"/>
+          <w:sz w:val="24"/>
+          <w:szCs w:val="24"/>
+        </w:rPr>
+        <w:t xml:space="preserve"> and the value is a translated </w:t>
+      </w:r>
+      <w:proofErr w:type="spellStart"/>
+      <w:r>
+        <w:rPr>
+          <w:rFonts w:ascii="Cambria" w:hAnsi="Cambria"/>
+          <w:sz w:val="24"/>
+          <w:szCs w:val="24"/>
+        </w:rPr>
+        <w:t>TransactionCode</w:t>
+      </w:r>
+      <w:proofErr w:type="spellEnd"/>
+      <w:r>
+        <w:rPr>
+          <w:rFonts w:ascii="Cambria" w:hAnsi="Cambria"/>
+          <w:sz w:val="24"/>
+          <w:szCs w:val="24"/>
+        </w:rPr>
+        <w:t xml:space="preserve">) and </w:t>
+      </w:r>
+      <w:r>
+        <w:rPr>
+          <w:rFonts w:ascii="Cambria" w:hAnsi="Cambria"/>
+          <w:b/>
+          <w:sz w:val="24"/>
+          <w:szCs w:val="24"/>
+        </w:rPr>
+        <w:t>Broadcast</w:t>
+      </w:r>
+      <w:r>
+        <w:rPr>
+          <w:rFonts w:ascii="Cambria" w:hAnsi="Cambria"/>
+          <w:sz w:val="24"/>
+          <w:szCs w:val="24"/>
+        </w:rPr>
+        <w:t xml:space="preserve"> it to the nodes:</w:t>
+      </w:r>
+    </w:p>
+    <w:p/>
+    <w:p>
+      <w:r>
+        <w:tab/>
+        <w:t>C -&gt; CASH_ADVANCE</w:t>
+      </w:r>
+    </w:p>
+    <w:p>
+      <w:r>
+        <w:tab/>
+        <w:t>S -&gt; BALANCE_INQUIRY</w:t>
+      </w:r>
+    </w:p>
+    <w:p>
+      <w:r>
+        <w:tab/>
+        <w:t>B -&gt; BALANCE_TRANSFER</w:t>
+      </w:r>
+    </w:p>
+    <w:p>
+      <w:r>
+        <w:tab/>
+        <w:t>A -&gt; OTHER</w:t>
+      </w:r>
+    </w:p>
+    <w:p>
+      <w:r>
+        <w:tab/>
+        <w:t>V -&gt; OTHER</w:t>
+      </w:r>
+    </w:p>
+    <w:p>
+      <w:r>
+        <w:tab/>
+        <w:t>O -&gt; OTHER</w:t>
+      </w:r>
+    </w:p>
+    <w:p>
+      <w:r>
+        <w:tab/>
+        <w:t>P -&gt; PREAUTHORIZED</w:t>
+      </w:r>
+    </w:p>
+    <w:p>
+      <w:r>
+        <w:tab/>
+        <w:t>R -&gt; AUTHORIZED</w:t>
+      </w:r>
+    </w:p>
+    <w:p>
+      <w:pPr>
+        <w:rPr>
+          <w:rFonts w:ascii="Cambria" w:hAnsi="Cambria"/>
+        </w:rPr>
+      </w:pPr>
+    </w:p>
+    <w:p>
+      <w:pPr>
+        <w:pStyle w:val="ListParagraph"/>
+        <w:numPr>
+          <w:ilvl w:val="0"/>
+          <w:numId w:val="4"/>
+        </w:numPr>
+        <w:rPr>
+          <w:rFonts w:ascii="Cambria" w:hAnsi="Cambria"/>
+          <w:sz w:val="24"/>
+          <w:szCs w:val="24"/>
+        </w:rPr>
+      </w:pPr>
+      <w:r>
+        <w:rPr>
+          <w:rFonts w:ascii="Cambria" w:hAnsi="Cambria"/>
+          <w:sz w:val="24"/>
+          <w:szCs w:val="24"/>
+        </w:rPr>
+        <w:t xml:space="preserve">Use an </w:t>
+      </w:r>
+      <w:r>
+        <w:rPr>
+          <w:rFonts w:ascii="Cambria" w:hAnsi="Cambria"/>
+          <w:b/>
+          <w:sz w:val="24"/>
+          <w:szCs w:val="24"/>
+        </w:rPr>
+        <w:t>Accumulator</w:t>
+      </w:r>
+      <w:r>
+        <w:rPr>
+          <w:rFonts w:ascii="Cambria" w:hAnsi="Cambria"/>
+          <w:sz w:val="24"/>
+          <w:szCs w:val="24"/>
+        </w:rPr>
+        <w:t xml:space="preserve"> to count how many </w:t>
+      </w:r>
+      <w:r>
+        <w:rPr>
+          <w:rFonts w:ascii="Cambria" w:hAnsi="Cambria"/>
+          <w:sz w:val="24"/>
+          <w:szCs w:val="24"/>
+        </w:rPr>
+        <w:t>transactions from Bank “A” were of type “OTHER”.</w:t>
       </w:r>
     </w:p>
     <w:p/>
@@ -5427,33 +5888,1605 @@
         <w:t>Java Answer:</w:t>
       </w:r>
     </w:p>
-    <w:p/>
-    <w:p/>
     <w:p>
       <w:pPr>
-        <w:rPr>
-          <w:b/>
-          <w:sz w:val="28"/>
-          <w:szCs w:val="28"/>
-        </w:rPr>
-      </w:pPr>
-      <w:proofErr w:type="spellStart"/>
-      <w:r>
-        <w:rPr>
-          <w:b/>
-          <w:sz w:val="28"/>
-          <w:szCs w:val="28"/>
-        </w:rPr>
-        <w:t>Scala</w:t>
-      </w:r>
-      <w:proofErr w:type="spellEnd"/>
-      <w:r>
-        <w:rPr>
-          <w:b/>
-          <w:sz w:val="28"/>
-          <w:szCs w:val="28"/>
-        </w:rPr>
-        <w:t xml:space="preserve"> Answer:</w:t>
+        <w:shd w:val="clear" w:color="auto" w:fill="2B2B2B"/>
+        <w:tabs>
+          <w:tab w:val="left" w:pos="916"/>
+          <w:tab w:val="left" w:pos="1832"/>
+          <w:tab w:val="left" w:pos="2748"/>
+          <w:tab w:val="left" w:pos="3664"/>
+          <w:tab w:val="left" w:pos="4580"/>
+          <w:tab w:val="left" w:pos="5496"/>
+          <w:tab w:val="left" w:pos="6412"/>
+          <w:tab w:val="left" w:pos="7328"/>
+          <w:tab w:val="left" w:pos="8244"/>
+          <w:tab w:val="left" w:pos="9160"/>
+          <w:tab w:val="left" w:pos="10076"/>
+          <w:tab w:val="left" w:pos="10992"/>
+          <w:tab w:val="left" w:pos="11908"/>
+          <w:tab w:val="left" w:pos="12824"/>
+          <w:tab w:val="left" w:pos="13740"/>
+          <w:tab w:val="left" w:pos="14656"/>
+        </w:tabs>
+        <w:rPr>
+          <w:rFonts w:ascii="Menlo" w:hAnsi="Menlo" w:cs="Courier"/>
+          <w:color w:val="A9B7C6"/>
+        </w:rPr>
+      </w:pPr>
+      <w:r>
+        <w:rPr>
+          <w:rFonts w:ascii="Menlo" w:hAnsi="Menlo" w:cs="Courier"/>
+          <w:color w:val="A9B7C6"/>
+        </w:rPr>
+        <w:t>Map&lt;String</w:t>
+      </w:r>
+      <w:r>
+        <w:rPr>
+          <w:rFonts w:ascii="Menlo" w:hAnsi="Menlo" w:cs="Courier"/>
+          <w:color w:val="CC7832"/>
+        </w:rPr>
+        <w:t xml:space="preserve">, </w:t>
+      </w:r>
+      <w:r>
+        <w:rPr>
+          <w:rFonts w:ascii="Menlo" w:hAnsi="Menlo" w:cs="Courier"/>
+          <w:color w:val="A9B7C6"/>
+        </w:rPr>
+        <w:t xml:space="preserve">String&gt; </w:t>
+      </w:r>
+      <w:proofErr w:type="spellStart"/>
+      <w:r>
+        <w:rPr>
+          <w:rFonts w:ascii="Menlo" w:hAnsi="Menlo" w:cs="Courier"/>
+          <w:color w:val="A9B7C6"/>
+        </w:rPr>
+        <w:t>transactionCodeMap</w:t>
+      </w:r>
+      <w:proofErr w:type="spellEnd"/>
+      <w:r>
+        <w:rPr>
+          <w:rFonts w:ascii="Menlo" w:hAnsi="Menlo" w:cs="Courier"/>
+          <w:color w:val="A9B7C6"/>
+        </w:rPr>
+        <w:t xml:space="preserve"> = </w:t>
+      </w:r>
+      <w:r>
+        <w:rPr>
+          <w:rFonts w:ascii="Menlo" w:hAnsi="Menlo" w:cs="Courier"/>
+          <w:color w:val="CC7832"/>
+        </w:rPr>
+        <w:t xml:space="preserve">new </w:t>
+      </w:r>
+      <w:proofErr w:type="spellStart"/>
+      <w:r>
+        <w:rPr>
+          <w:rFonts w:ascii="Menlo" w:hAnsi="Menlo" w:cs="Courier"/>
+          <w:color w:val="A9B7C6"/>
+        </w:rPr>
+        <w:t>HashMap</w:t>
+      </w:r>
+      <w:proofErr w:type="spellEnd"/>
+      <w:r>
+        <w:rPr>
+          <w:rFonts w:ascii="Menlo" w:hAnsi="Menlo" w:cs="Courier"/>
+          <w:color w:val="A9B7C6"/>
+        </w:rPr>
+        <w:t>&lt;String</w:t>
+      </w:r>
+      <w:r>
+        <w:rPr>
+          <w:rFonts w:ascii="Menlo" w:hAnsi="Menlo" w:cs="Courier"/>
+          <w:color w:val="CC7832"/>
+        </w:rPr>
+        <w:t xml:space="preserve">, </w:t>
+      </w:r>
+      <w:r>
+        <w:rPr>
+          <w:rFonts w:ascii="Menlo" w:hAnsi="Menlo" w:cs="Courier"/>
+          <w:color w:val="A9B7C6"/>
+        </w:rPr>
+        <w:t>String&gt;() {{</w:t>
+      </w:r>
+      <w:r>
+        <w:rPr>
+          <w:rFonts w:ascii="Menlo" w:hAnsi="Menlo" w:cs="Courier"/>
+          <w:color w:val="A9B7C6"/>
+        </w:rPr>
+        <w:br/>
+      </w:r>
+      <w:proofErr w:type="gramStart"/>
+      <w:r>
+        <w:rPr>
+          <w:rFonts w:ascii="Menlo" w:hAnsi="Menlo" w:cs="Courier"/>
+          <w:color w:val="A9B7C6"/>
+        </w:rPr>
+        <w:t xml:space="preserve">    put</w:t>
+      </w:r>
+      <w:proofErr w:type="gramEnd"/>
+      <w:r>
+        <w:rPr>
+          <w:rFonts w:ascii="Menlo" w:hAnsi="Menlo" w:cs="Courier"/>
+          <w:color w:val="A9B7C6"/>
+        </w:rPr>
+        <w:t>(</w:t>
+      </w:r>
+      <w:r>
+        <w:rPr>
+          <w:rFonts w:ascii="Menlo" w:hAnsi="Menlo" w:cs="Courier"/>
+          <w:color w:val="6A8759"/>
+        </w:rPr>
+        <w:t>"C"</w:t>
+      </w:r>
+      <w:r>
+        <w:rPr>
+          <w:rFonts w:ascii="Menlo" w:hAnsi="Menlo" w:cs="Courier"/>
+          <w:color w:val="CC7832"/>
+        </w:rPr>
+        <w:t xml:space="preserve">, </w:t>
+      </w:r>
+      <w:r>
+        <w:rPr>
+          <w:rFonts w:ascii="Menlo" w:hAnsi="Menlo" w:cs="Courier"/>
+          <w:color w:val="6A8759"/>
+        </w:rPr>
+        <w:t>"CASH_ADVANCE"</w:t>
+      </w:r>
+      <w:r>
+        <w:rPr>
+          <w:rFonts w:ascii="Menlo" w:hAnsi="Menlo" w:cs="Courier"/>
+          <w:color w:val="A9B7C6"/>
+        </w:rPr>
+        <w:t>)</w:t>
+      </w:r>
+      <w:r>
+        <w:rPr>
+          <w:rFonts w:ascii="Menlo" w:hAnsi="Menlo" w:cs="Courier"/>
+          <w:color w:val="CC7832"/>
+        </w:rPr>
+        <w:t>;</w:t>
+      </w:r>
+      <w:r>
+        <w:rPr>
+          <w:rFonts w:ascii="Menlo" w:hAnsi="Menlo" w:cs="Courier"/>
+          <w:color w:val="CC7832"/>
+        </w:rPr>
+        <w:br/>
+        <w:t xml:space="preserve">    </w:t>
+      </w:r>
+      <w:r>
+        <w:rPr>
+          <w:rFonts w:ascii="Menlo" w:hAnsi="Menlo" w:cs="Courier"/>
+          <w:color w:val="A9B7C6"/>
+        </w:rPr>
+        <w:t>put(</w:t>
+      </w:r>
+      <w:r>
+        <w:rPr>
+          <w:rFonts w:ascii="Menlo" w:hAnsi="Menlo" w:cs="Courier"/>
+          <w:color w:val="6A8759"/>
+        </w:rPr>
+        <w:t>"S"</w:t>
+      </w:r>
+      <w:r>
+        <w:rPr>
+          <w:rFonts w:ascii="Menlo" w:hAnsi="Menlo" w:cs="Courier"/>
+          <w:color w:val="CC7832"/>
+        </w:rPr>
+        <w:t xml:space="preserve">, </w:t>
+      </w:r>
+      <w:r>
+        <w:rPr>
+          <w:rFonts w:ascii="Menlo" w:hAnsi="Menlo" w:cs="Courier"/>
+          <w:color w:val="6A8759"/>
+        </w:rPr>
+        <w:t>"BALANCE_INQURIY"</w:t>
+      </w:r>
+      <w:r>
+        <w:rPr>
+          <w:rFonts w:ascii="Menlo" w:hAnsi="Menlo" w:cs="Courier"/>
+          <w:color w:val="A9B7C6"/>
+        </w:rPr>
+        <w:t>)</w:t>
+      </w:r>
+      <w:r>
+        <w:rPr>
+          <w:rFonts w:ascii="Menlo" w:hAnsi="Menlo" w:cs="Courier"/>
+          <w:color w:val="CC7832"/>
+        </w:rPr>
+        <w:t>;</w:t>
+      </w:r>
+      <w:r>
+        <w:rPr>
+          <w:rFonts w:ascii="Menlo" w:hAnsi="Menlo" w:cs="Courier"/>
+          <w:color w:val="CC7832"/>
+        </w:rPr>
+        <w:br/>
+        <w:t xml:space="preserve">    </w:t>
+      </w:r>
+      <w:r>
+        <w:rPr>
+          <w:rFonts w:ascii="Menlo" w:hAnsi="Menlo" w:cs="Courier"/>
+          <w:color w:val="A9B7C6"/>
+        </w:rPr>
+        <w:t>put(</w:t>
+      </w:r>
+      <w:r>
+        <w:rPr>
+          <w:rFonts w:ascii="Menlo" w:hAnsi="Menlo" w:cs="Courier"/>
+          <w:color w:val="6A8759"/>
+        </w:rPr>
+        <w:t>"B"</w:t>
+      </w:r>
+      <w:r>
+        <w:rPr>
+          <w:rFonts w:ascii="Menlo" w:hAnsi="Menlo" w:cs="Courier"/>
+          <w:color w:val="CC7832"/>
+        </w:rPr>
+        <w:t xml:space="preserve">, </w:t>
+      </w:r>
+      <w:r>
+        <w:rPr>
+          <w:rFonts w:ascii="Menlo" w:hAnsi="Menlo" w:cs="Courier"/>
+          <w:color w:val="6A8759"/>
+        </w:rPr>
+        <w:t>"BALANCE_TRANSFER"</w:t>
+      </w:r>
+      <w:r>
+        <w:rPr>
+          <w:rFonts w:ascii="Menlo" w:hAnsi="Menlo" w:cs="Courier"/>
+          <w:color w:val="A9B7C6"/>
+        </w:rPr>
+        <w:t>)</w:t>
+      </w:r>
+      <w:r>
+        <w:rPr>
+          <w:rFonts w:ascii="Menlo" w:hAnsi="Menlo" w:cs="Courier"/>
+          <w:color w:val="CC7832"/>
+        </w:rPr>
+        <w:t>;</w:t>
+      </w:r>
+      <w:r>
+        <w:rPr>
+          <w:rFonts w:ascii="Menlo" w:hAnsi="Menlo" w:cs="Courier"/>
+          <w:color w:val="CC7832"/>
+        </w:rPr>
+        <w:br/>
+        <w:t xml:space="preserve">    </w:t>
+      </w:r>
+      <w:r>
+        <w:rPr>
+          <w:rFonts w:ascii="Menlo" w:hAnsi="Menlo" w:cs="Courier"/>
+          <w:color w:val="A9B7C6"/>
+        </w:rPr>
+        <w:t>put(</w:t>
+      </w:r>
+      <w:r>
+        <w:rPr>
+          <w:rFonts w:ascii="Menlo" w:hAnsi="Menlo" w:cs="Courier"/>
+          <w:color w:val="6A8759"/>
+        </w:rPr>
+        <w:t>"A"</w:t>
+      </w:r>
+      <w:r>
+        <w:rPr>
+          <w:rFonts w:ascii="Menlo" w:hAnsi="Menlo" w:cs="Courier"/>
+          <w:color w:val="CC7832"/>
+        </w:rPr>
+        <w:t xml:space="preserve">, </w:t>
+      </w:r>
+      <w:r>
+        <w:rPr>
+          <w:rFonts w:ascii="Menlo" w:hAnsi="Menlo" w:cs="Courier"/>
+          <w:color w:val="6A8759"/>
+        </w:rPr>
+        <w:t>"OTHER"</w:t>
+      </w:r>
+      <w:r>
+        <w:rPr>
+          <w:rFonts w:ascii="Menlo" w:hAnsi="Menlo" w:cs="Courier"/>
+          <w:color w:val="A9B7C6"/>
+        </w:rPr>
+        <w:t>)</w:t>
+      </w:r>
+      <w:r>
+        <w:rPr>
+          <w:rFonts w:ascii="Menlo" w:hAnsi="Menlo" w:cs="Courier"/>
+          <w:color w:val="CC7832"/>
+        </w:rPr>
+        <w:t>;</w:t>
+      </w:r>
+      <w:r>
+        <w:rPr>
+          <w:rFonts w:ascii="Menlo" w:hAnsi="Menlo" w:cs="Courier"/>
+          <w:color w:val="CC7832"/>
+        </w:rPr>
+        <w:br/>
+        <w:t xml:space="preserve">    </w:t>
+      </w:r>
+      <w:r>
+        <w:rPr>
+          <w:rFonts w:ascii="Menlo" w:hAnsi="Menlo" w:cs="Courier"/>
+          <w:color w:val="A9B7C6"/>
+        </w:rPr>
+        <w:t>put(</w:t>
+      </w:r>
+      <w:r>
+        <w:rPr>
+          <w:rFonts w:ascii="Menlo" w:hAnsi="Menlo" w:cs="Courier"/>
+          <w:color w:val="6A8759"/>
+        </w:rPr>
+        <w:t>"V"</w:t>
+      </w:r>
+      <w:r>
+        <w:rPr>
+          <w:rFonts w:ascii="Menlo" w:hAnsi="Menlo" w:cs="Courier"/>
+          <w:color w:val="CC7832"/>
+        </w:rPr>
+        <w:t xml:space="preserve">, </w:t>
+      </w:r>
+      <w:r>
+        <w:rPr>
+          <w:rFonts w:ascii="Menlo" w:hAnsi="Menlo" w:cs="Courier"/>
+          <w:color w:val="6A8759"/>
+        </w:rPr>
+        <w:t>"OTHER"</w:t>
+      </w:r>
+      <w:r>
+        <w:rPr>
+          <w:rFonts w:ascii="Menlo" w:hAnsi="Menlo" w:cs="Courier"/>
+          <w:color w:val="A9B7C6"/>
+        </w:rPr>
+        <w:t>)</w:t>
+      </w:r>
+      <w:r>
+        <w:rPr>
+          <w:rFonts w:ascii="Menlo" w:hAnsi="Menlo" w:cs="Courier"/>
+          <w:color w:val="CC7832"/>
+        </w:rPr>
+        <w:t>;</w:t>
+      </w:r>
+      <w:r>
+        <w:rPr>
+          <w:rFonts w:ascii="Menlo" w:hAnsi="Menlo" w:cs="Courier"/>
+          <w:color w:val="CC7832"/>
+        </w:rPr>
+        <w:br/>
+        <w:t xml:space="preserve">    </w:t>
+      </w:r>
+      <w:r>
+        <w:rPr>
+          <w:rFonts w:ascii="Menlo" w:hAnsi="Menlo" w:cs="Courier"/>
+          <w:color w:val="A9B7C6"/>
+        </w:rPr>
+        <w:t>put(</w:t>
+      </w:r>
+      <w:r>
+        <w:rPr>
+          <w:rFonts w:ascii="Menlo" w:hAnsi="Menlo" w:cs="Courier"/>
+          <w:color w:val="6A8759"/>
+        </w:rPr>
+        <w:t>"O"</w:t>
+      </w:r>
+      <w:r>
+        <w:rPr>
+          <w:rFonts w:ascii="Menlo" w:hAnsi="Menlo" w:cs="Courier"/>
+          <w:color w:val="CC7832"/>
+        </w:rPr>
+        <w:t xml:space="preserve">, </w:t>
+      </w:r>
+      <w:r>
+        <w:rPr>
+          <w:rFonts w:ascii="Menlo" w:hAnsi="Menlo" w:cs="Courier"/>
+          <w:color w:val="6A8759"/>
+        </w:rPr>
+        <w:t>"OTHER"</w:t>
+      </w:r>
+      <w:r>
+        <w:rPr>
+          <w:rFonts w:ascii="Menlo" w:hAnsi="Menlo" w:cs="Courier"/>
+          <w:color w:val="A9B7C6"/>
+        </w:rPr>
+        <w:t>)</w:t>
+      </w:r>
+      <w:r>
+        <w:rPr>
+          <w:rFonts w:ascii="Menlo" w:hAnsi="Menlo" w:cs="Courier"/>
+          <w:color w:val="CC7832"/>
+        </w:rPr>
+        <w:t>;</w:t>
+      </w:r>
+      <w:r>
+        <w:rPr>
+          <w:rFonts w:ascii="Menlo" w:hAnsi="Menlo" w:cs="Courier"/>
+          <w:color w:val="CC7832"/>
+        </w:rPr>
+        <w:br/>
+        <w:t xml:space="preserve">    </w:t>
+      </w:r>
+      <w:r>
+        <w:rPr>
+          <w:rFonts w:ascii="Menlo" w:hAnsi="Menlo" w:cs="Courier"/>
+          <w:color w:val="A9B7C6"/>
+        </w:rPr>
+        <w:t>put(</w:t>
+      </w:r>
+      <w:r>
+        <w:rPr>
+          <w:rFonts w:ascii="Menlo" w:hAnsi="Menlo" w:cs="Courier"/>
+          <w:color w:val="6A8759"/>
+        </w:rPr>
+        <w:t>"P"</w:t>
+      </w:r>
+      <w:r>
+        <w:rPr>
+          <w:rFonts w:ascii="Menlo" w:hAnsi="Menlo" w:cs="Courier"/>
+          <w:color w:val="CC7832"/>
+        </w:rPr>
+        <w:t xml:space="preserve">, </w:t>
+      </w:r>
+      <w:r>
+        <w:rPr>
+          <w:rFonts w:ascii="Menlo" w:hAnsi="Menlo" w:cs="Courier"/>
+          <w:color w:val="6A8759"/>
+        </w:rPr>
+        <w:t>"PREAUTHORIZED"</w:t>
+      </w:r>
+      <w:r>
+        <w:rPr>
+          <w:rFonts w:ascii="Menlo" w:hAnsi="Menlo" w:cs="Courier"/>
+          <w:color w:val="A9B7C6"/>
+        </w:rPr>
+        <w:t>)</w:t>
+      </w:r>
+      <w:r>
+        <w:rPr>
+          <w:rFonts w:ascii="Menlo" w:hAnsi="Menlo" w:cs="Courier"/>
+          <w:color w:val="CC7832"/>
+        </w:rPr>
+        <w:t>;</w:t>
+      </w:r>
+      <w:r>
+        <w:rPr>
+          <w:rFonts w:ascii="Menlo" w:hAnsi="Menlo" w:cs="Courier"/>
+          <w:color w:val="CC7832"/>
+        </w:rPr>
+        <w:br/>
+        <w:t xml:space="preserve">    </w:t>
+      </w:r>
+      <w:r>
+        <w:rPr>
+          <w:rFonts w:ascii="Menlo" w:hAnsi="Menlo" w:cs="Courier"/>
+          <w:color w:val="A9B7C6"/>
+        </w:rPr>
+        <w:t>put(</w:t>
+      </w:r>
+      <w:r>
+        <w:rPr>
+          <w:rFonts w:ascii="Menlo" w:hAnsi="Menlo" w:cs="Courier"/>
+          <w:color w:val="6A8759"/>
+        </w:rPr>
+        <w:t>"R"</w:t>
+      </w:r>
+      <w:r>
+        <w:rPr>
+          <w:rFonts w:ascii="Menlo" w:hAnsi="Menlo" w:cs="Courier"/>
+          <w:color w:val="CC7832"/>
+        </w:rPr>
+        <w:t xml:space="preserve">, </w:t>
+      </w:r>
+      <w:r>
+        <w:rPr>
+          <w:rFonts w:ascii="Menlo" w:hAnsi="Menlo" w:cs="Courier"/>
+          <w:color w:val="6A8759"/>
+        </w:rPr>
+        <w:t>"AUTHORIZED"</w:t>
+      </w:r>
+      <w:r>
+        <w:rPr>
+          <w:rFonts w:ascii="Menlo" w:hAnsi="Menlo" w:cs="Courier"/>
+          <w:color w:val="A9B7C6"/>
+        </w:rPr>
+        <w:t>)</w:t>
+      </w:r>
+      <w:r>
+        <w:rPr>
+          <w:rFonts w:ascii="Menlo" w:hAnsi="Menlo" w:cs="Courier"/>
+          <w:color w:val="CC7832"/>
+        </w:rPr>
+        <w:t>;</w:t>
+      </w:r>
+      <w:r>
+        <w:rPr>
+          <w:rFonts w:ascii="Menlo" w:hAnsi="Menlo" w:cs="Courier"/>
+          <w:color w:val="CC7832"/>
+        </w:rPr>
+        <w:br/>
+      </w:r>
+      <w:r>
+        <w:rPr>
+          <w:rFonts w:ascii="Menlo" w:hAnsi="Menlo" w:cs="Courier"/>
+          <w:color w:val="A9B7C6"/>
+        </w:rPr>
+        <w:t>}}</w:t>
+      </w:r>
+      <w:r>
+        <w:rPr>
+          <w:rFonts w:ascii="Menlo" w:hAnsi="Menlo" w:cs="Courier"/>
+          <w:color w:val="CC7832"/>
+        </w:rPr>
+        <w:t>;</w:t>
+      </w:r>
+      <w:r>
+        <w:rPr>
+          <w:rFonts w:ascii="Menlo" w:hAnsi="Menlo" w:cs="Courier"/>
+          <w:color w:val="CC7832"/>
+        </w:rPr>
+        <w:br/>
+        <w:t xml:space="preserve">final </w:t>
+      </w:r>
+      <w:r>
+        <w:rPr>
+          <w:rFonts w:ascii="Menlo" w:hAnsi="Menlo" w:cs="Courier"/>
+          <w:color w:val="A9B7C6"/>
+        </w:rPr>
+        <w:t xml:space="preserve">Broadcast </w:t>
+      </w:r>
+      <w:proofErr w:type="spellStart"/>
+      <w:r>
+        <w:rPr>
+          <w:rFonts w:ascii="Menlo" w:hAnsi="Menlo" w:cs="Courier"/>
+          <w:color w:val="A9B7C6"/>
+        </w:rPr>
+        <w:t>transactionCodeMapBroadcast</w:t>
+      </w:r>
+      <w:proofErr w:type="spellEnd"/>
+      <w:r>
+        <w:rPr>
+          <w:rFonts w:ascii="Menlo" w:hAnsi="Menlo" w:cs="Courier"/>
+          <w:color w:val="A9B7C6"/>
+        </w:rPr>
+        <w:t xml:space="preserve"> = </w:t>
+      </w:r>
+      <w:proofErr w:type="spellStart"/>
+      <w:r>
+        <w:rPr>
+          <w:rFonts w:ascii="Menlo" w:hAnsi="Menlo" w:cs="Courier"/>
+          <w:color w:val="A9B7C6"/>
+        </w:rPr>
+        <w:t>sc.broadcast</w:t>
+      </w:r>
+      <w:proofErr w:type="spellEnd"/>
+      <w:r>
+        <w:rPr>
+          <w:rFonts w:ascii="Menlo" w:hAnsi="Menlo" w:cs="Courier"/>
+          <w:color w:val="A9B7C6"/>
+        </w:rPr>
+        <w:t>(</w:t>
+      </w:r>
+      <w:proofErr w:type="spellStart"/>
+      <w:r>
+        <w:rPr>
+          <w:rFonts w:ascii="Menlo" w:hAnsi="Menlo" w:cs="Courier"/>
+          <w:color w:val="A9B7C6"/>
+        </w:rPr>
+        <w:t>transactionCodeMap</w:t>
+      </w:r>
+      <w:proofErr w:type="spellEnd"/>
+      <w:r>
+        <w:rPr>
+          <w:rFonts w:ascii="Menlo" w:hAnsi="Menlo" w:cs="Courier"/>
+          <w:color w:val="A9B7C6"/>
+        </w:rPr>
+        <w:t>)</w:t>
+      </w:r>
+      <w:r>
+        <w:rPr>
+          <w:rFonts w:ascii="Menlo" w:hAnsi="Menlo" w:cs="Courier"/>
+          <w:color w:val="CC7832"/>
+        </w:rPr>
+        <w:t>;</w:t>
+      </w:r>
+      <w:r>
+        <w:rPr>
+          <w:rFonts w:ascii="Menlo" w:hAnsi="Menlo" w:cs="Courier"/>
+          <w:color w:val="CC7832"/>
+        </w:rPr>
+        <w:br/>
+      </w:r>
+      <w:r>
+        <w:rPr>
+          <w:rFonts w:ascii="Menlo" w:hAnsi="Menlo" w:cs="Courier"/>
+          <w:color w:val="CC7832"/>
+        </w:rPr>
+        <w:br/>
+        <w:t xml:space="preserve">final </w:t>
+      </w:r>
+      <w:r>
+        <w:rPr>
+          <w:rFonts w:ascii="Menlo" w:hAnsi="Menlo" w:cs="Courier"/>
+          <w:color w:val="A9B7C6"/>
+        </w:rPr>
+        <w:t xml:space="preserve">Accumulator </w:t>
+      </w:r>
+      <w:proofErr w:type="spellStart"/>
+      <w:r>
+        <w:rPr>
+          <w:rFonts w:ascii="Menlo" w:hAnsi="Menlo" w:cs="Courier"/>
+          <w:color w:val="A9B7C6"/>
+        </w:rPr>
+        <w:t>countAccum</w:t>
+      </w:r>
+      <w:proofErr w:type="spellEnd"/>
+      <w:r>
+        <w:rPr>
+          <w:rFonts w:ascii="Menlo" w:hAnsi="Menlo" w:cs="Courier"/>
+          <w:color w:val="A9B7C6"/>
+        </w:rPr>
+        <w:t xml:space="preserve"> = </w:t>
+      </w:r>
+      <w:proofErr w:type="spellStart"/>
+      <w:r>
+        <w:rPr>
+          <w:rFonts w:ascii="Menlo" w:hAnsi="Menlo" w:cs="Courier"/>
+          <w:color w:val="A9B7C6"/>
+        </w:rPr>
+        <w:t>sc.accumulator</w:t>
+      </w:r>
+      <w:proofErr w:type="spellEnd"/>
+      <w:r>
+        <w:rPr>
+          <w:rFonts w:ascii="Menlo" w:hAnsi="Menlo" w:cs="Courier"/>
+          <w:color w:val="A9B7C6"/>
+        </w:rPr>
+        <w:t>(</w:t>
+      </w:r>
+      <w:r>
+        <w:rPr>
+          <w:rFonts w:ascii="Menlo" w:hAnsi="Menlo" w:cs="Courier"/>
+          <w:color w:val="6897BB"/>
+        </w:rPr>
+        <w:t>0</w:t>
+      </w:r>
+      <w:r>
+        <w:rPr>
+          <w:rFonts w:ascii="Menlo" w:hAnsi="Menlo" w:cs="Courier"/>
+          <w:color w:val="A9B7C6"/>
+        </w:rPr>
+        <w:t>)</w:t>
+      </w:r>
+      <w:r>
+        <w:rPr>
+          <w:rFonts w:ascii="Menlo" w:hAnsi="Menlo" w:cs="Courier"/>
+          <w:color w:val="CC7832"/>
+        </w:rPr>
+        <w:t>;</w:t>
+      </w:r>
+      <w:r>
+        <w:rPr>
+          <w:rFonts w:ascii="Menlo" w:hAnsi="Menlo" w:cs="Courier"/>
+          <w:color w:val="CC7832"/>
+        </w:rPr>
+        <w:br/>
+      </w:r>
+      <w:r>
+        <w:rPr>
+          <w:rFonts w:ascii="Menlo" w:hAnsi="Menlo" w:cs="Courier"/>
+          <w:color w:val="CC7832"/>
+        </w:rPr>
+        <w:br/>
+      </w:r>
+      <w:proofErr w:type="spellStart"/>
+      <w:r>
+        <w:rPr>
+          <w:rFonts w:ascii="Menlo" w:hAnsi="Menlo" w:cs="Courier"/>
+          <w:color w:val="A9B7C6"/>
+        </w:rPr>
+        <w:t>JavaRDD</w:t>
+      </w:r>
+      <w:proofErr w:type="spellEnd"/>
+      <w:r>
+        <w:rPr>
+          <w:rFonts w:ascii="Menlo" w:hAnsi="Menlo" w:cs="Courier"/>
+          <w:color w:val="A9B7C6"/>
+        </w:rPr>
+        <w:t xml:space="preserve"> </w:t>
+      </w:r>
+      <w:proofErr w:type="spellStart"/>
+      <w:r>
+        <w:rPr>
+          <w:rFonts w:ascii="Menlo" w:hAnsi="Menlo" w:cs="Courier"/>
+          <w:color w:val="A9B7C6"/>
+        </w:rPr>
+        <w:t>transactionFile</w:t>
+      </w:r>
+      <w:proofErr w:type="spellEnd"/>
+      <w:r>
+        <w:rPr>
+          <w:rFonts w:ascii="Menlo" w:hAnsi="Menlo" w:cs="Courier"/>
+          <w:color w:val="A9B7C6"/>
+        </w:rPr>
+        <w:t xml:space="preserve"> = </w:t>
+      </w:r>
+      <w:proofErr w:type="spellStart"/>
+      <w:r>
+        <w:rPr>
+          <w:rFonts w:ascii="Menlo" w:hAnsi="Menlo" w:cs="Courier"/>
+          <w:color w:val="A9B7C6"/>
+        </w:rPr>
+        <w:t>sc.textFile</w:t>
+      </w:r>
+      <w:proofErr w:type="spellEnd"/>
+      <w:r>
+        <w:rPr>
+          <w:rFonts w:ascii="Menlo" w:hAnsi="Menlo" w:cs="Courier"/>
+          <w:color w:val="A9B7C6"/>
+        </w:rPr>
+        <w:t>(</w:t>
+      </w:r>
+      <w:r>
+        <w:rPr>
+          <w:rFonts w:ascii="Menlo" w:hAnsi="Menlo" w:cs="Courier"/>
+          <w:color w:val="6A8759"/>
+        </w:rPr>
+        <w:t>"/user/cloudera/spark-workshop-data/transactions/user_financial_transactions.tsv"</w:t>
+      </w:r>
+      <w:r>
+        <w:rPr>
+          <w:rFonts w:ascii="Menlo" w:hAnsi="Menlo" w:cs="Courier"/>
+          <w:color w:val="A9B7C6"/>
+        </w:rPr>
+        <w:t>)</w:t>
+      </w:r>
+      <w:r>
+        <w:rPr>
+          <w:rFonts w:ascii="Menlo" w:hAnsi="Menlo" w:cs="Courier"/>
+          <w:color w:val="CC7832"/>
+        </w:rPr>
+        <w:t>;</w:t>
+      </w:r>
+      <w:r>
+        <w:rPr>
+          <w:rFonts w:ascii="Menlo" w:hAnsi="Menlo" w:cs="Courier"/>
+          <w:color w:val="CC7832"/>
+        </w:rPr>
+        <w:br/>
+      </w:r>
+      <w:proofErr w:type="spellStart"/>
+      <w:r>
+        <w:rPr>
+          <w:rFonts w:ascii="Menlo" w:hAnsi="Menlo" w:cs="Courier"/>
+          <w:color w:val="A9B7C6"/>
+        </w:rPr>
+        <w:t>JavaRDD</w:t>
+      </w:r>
+      <w:proofErr w:type="spellEnd"/>
+      <w:r>
+        <w:rPr>
+          <w:rFonts w:ascii="Menlo" w:hAnsi="Menlo" w:cs="Courier"/>
+          <w:color w:val="A9B7C6"/>
+        </w:rPr>
+        <w:t xml:space="preserve"> </w:t>
+      </w:r>
+      <w:proofErr w:type="spellStart"/>
+      <w:r>
+        <w:rPr>
+          <w:rFonts w:ascii="Menlo" w:hAnsi="Menlo" w:cs="Courier"/>
+          <w:color w:val="A9B7C6"/>
+        </w:rPr>
+        <w:t>transactionData</w:t>
+      </w:r>
+      <w:proofErr w:type="spellEnd"/>
+      <w:r>
+        <w:rPr>
+          <w:rFonts w:ascii="Menlo" w:hAnsi="Menlo" w:cs="Courier"/>
+          <w:color w:val="A9B7C6"/>
+        </w:rPr>
+        <w:t xml:space="preserve"> = </w:t>
+      </w:r>
+      <w:proofErr w:type="spellStart"/>
+      <w:r>
+        <w:rPr>
+          <w:rFonts w:ascii="Menlo" w:hAnsi="Menlo" w:cs="Courier"/>
+          <w:color w:val="A9B7C6"/>
+        </w:rPr>
+        <w:t>transactionFile.map</w:t>
+      </w:r>
+      <w:proofErr w:type="spellEnd"/>
+      <w:r>
+        <w:rPr>
+          <w:rFonts w:ascii="Menlo" w:hAnsi="Menlo" w:cs="Courier"/>
+          <w:color w:val="A9B7C6"/>
+        </w:rPr>
+        <w:t>(</w:t>
+      </w:r>
+      <w:r>
+        <w:rPr>
+          <w:rFonts w:ascii="Menlo" w:hAnsi="Menlo" w:cs="Courier"/>
+          <w:color w:val="CC7832"/>
+        </w:rPr>
+        <w:t xml:space="preserve">new </w:t>
+      </w:r>
+      <w:r>
+        <w:rPr>
+          <w:rFonts w:ascii="Menlo" w:hAnsi="Menlo" w:cs="Courier"/>
+          <w:color w:val="A9B7C6"/>
+        </w:rPr>
+        <w:t>Function&lt;String</w:t>
+      </w:r>
+      <w:r>
+        <w:rPr>
+          <w:rFonts w:ascii="Menlo" w:hAnsi="Menlo" w:cs="Courier"/>
+          <w:color w:val="CC7832"/>
+        </w:rPr>
+        <w:t xml:space="preserve">, </w:t>
+      </w:r>
+      <w:r>
+        <w:rPr>
+          <w:rFonts w:ascii="Menlo" w:hAnsi="Menlo" w:cs="Courier"/>
+          <w:color w:val="A9B7C6"/>
+        </w:rPr>
+        <w:t>String[]&gt;() {</w:t>
+      </w:r>
+      <w:r>
+        <w:rPr>
+          <w:rFonts w:ascii="Menlo" w:hAnsi="Menlo" w:cs="Courier"/>
+          <w:color w:val="A9B7C6"/>
+        </w:rPr>
+        <w:br/>
+        <w:t xml:space="preserve">    </w:t>
+      </w:r>
+      <w:r>
+        <w:rPr>
+          <w:rFonts w:ascii="Menlo" w:hAnsi="Menlo" w:cs="Courier"/>
+          <w:color w:val="CC7832"/>
+        </w:rPr>
+        <w:t xml:space="preserve">public </w:t>
+      </w:r>
+      <w:r>
+        <w:rPr>
+          <w:rFonts w:ascii="Menlo" w:hAnsi="Menlo" w:cs="Courier"/>
+          <w:color w:val="A9B7C6"/>
+        </w:rPr>
+        <w:t xml:space="preserve">String[] </w:t>
+      </w:r>
+      <w:r>
+        <w:rPr>
+          <w:rFonts w:ascii="Menlo" w:hAnsi="Menlo" w:cs="Courier"/>
+          <w:color w:val="FFC66D"/>
+        </w:rPr>
+        <w:t>call</w:t>
+      </w:r>
+      <w:r>
+        <w:rPr>
+          <w:rFonts w:ascii="Menlo" w:hAnsi="Menlo" w:cs="Courier"/>
+          <w:color w:val="A9B7C6"/>
+        </w:rPr>
+        <w:t xml:space="preserve">(String line) </w:t>
+      </w:r>
+      <w:r>
+        <w:rPr>
+          <w:rFonts w:ascii="Menlo" w:hAnsi="Menlo" w:cs="Courier"/>
+          <w:color w:val="CC7832"/>
+        </w:rPr>
+        <w:t xml:space="preserve">throws </w:t>
+      </w:r>
+      <w:r>
+        <w:rPr>
+          <w:rFonts w:ascii="Menlo" w:hAnsi="Menlo" w:cs="Courier"/>
+          <w:color w:val="A9B7C6"/>
+        </w:rPr>
+        <w:t>Exception {</w:t>
+      </w:r>
+      <w:r>
+        <w:rPr>
+          <w:rFonts w:ascii="Menlo" w:hAnsi="Menlo" w:cs="Courier"/>
+          <w:color w:val="A9B7C6"/>
+        </w:rPr>
+        <w:br/>
+        <w:t xml:space="preserve">        </w:t>
+      </w:r>
+      <w:r>
+        <w:rPr>
+          <w:rFonts w:ascii="Menlo" w:hAnsi="Menlo" w:cs="Courier"/>
+          <w:color w:val="CC7832"/>
+        </w:rPr>
+        <w:t xml:space="preserve">return </w:t>
+      </w:r>
+      <w:proofErr w:type="spellStart"/>
+      <w:r>
+        <w:rPr>
+          <w:rFonts w:ascii="Menlo" w:hAnsi="Menlo" w:cs="Courier"/>
+          <w:color w:val="A9B7C6"/>
+        </w:rPr>
+        <w:t>line.split</w:t>
+      </w:r>
+      <w:proofErr w:type="spellEnd"/>
+      <w:r>
+        <w:rPr>
+          <w:rFonts w:ascii="Menlo" w:hAnsi="Menlo" w:cs="Courier"/>
+          <w:color w:val="A9B7C6"/>
+        </w:rPr>
+        <w:t>(</w:t>
+      </w:r>
+      <w:r>
+        <w:rPr>
+          <w:rFonts w:ascii="Menlo" w:hAnsi="Menlo" w:cs="Courier"/>
+          <w:color w:val="6A8759"/>
+        </w:rPr>
+        <w:t>"</w:t>
+      </w:r>
+      <w:r>
+        <w:rPr>
+          <w:rFonts w:ascii="Menlo" w:hAnsi="Menlo" w:cs="Courier"/>
+          <w:color w:val="CC7832"/>
+        </w:rPr>
+        <w:t>\t</w:t>
+      </w:r>
+      <w:r>
+        <w:rPr>
+          <w:rFonts w:ascii="Menlo" w:hAnsi="Menlo" w:cs="Courier"/>
+          <w:color w:val="6A8759"/>
+        </w:rPr>
+        <w:t>"</w:t>
+      </w:r>
+      <w:r>
+        <w:rPr>
+          <w:rFonts w:ascii="Menlo" w:hAnsi="Menlo" w:cs="Courier"/>
+          <w:color w:val="A9B7C6"/>
+        </w:rPr>
+        <w:t>)</w:t>
+      </w:r>
+      <w:r>
+        <w:rPr>
+          <w:rFonts w:ascii="Menlo" w:hAnsi="Menlo" w:cs="Courier"/>
+          <w:color w:val="CC7832"/>
+        </w:rPr>
+        <w:t>;</w:t>
+      </w:r>
+      <w:r>
+        <w:rPr>
+          <w:rFonts w:ascii="Menlo" w:hAnsi="Menlo" w:cs="Courier"/>
+          <w:color w:val="CC7832"/>
+        </w:rPr>
+        <w:br/>
+        <w:t xml:space="preserve">    </w:t>
+      </w:r>
+      <w:r>
+        <w:rPr>
+          <w:rFonts w:ascii="Menlo" w:hAnsi="Menlo" w:cs="Courier"/>
+          <w:color w:val="A9B7C6"/>
+        </w:rPr>
+        <w:t>}</w:t>
+      </w:r>
+      <w:r>
+        <w:rPr>
+          <w:rFonts w:ascii="Menlo" w:hAnsi="Menlo" w:cs="Courier"/>
+          <w:color w:val="A9B7C6"/>
+        </w:rPr>
+        <w:br/>
+        <w:t>})</w:t>
+      </w:r>
+      <w:r>
+        <w:rPr>
+          <w:rFonts w:ascii="Menlo" w:hAnsi="Menlo" w:cs="Courier"/>
+          <w:color w:val="CC7832"/>
+        </w:rPr>
+        <w:t>;</w:t>
+      </w:r>
+      <w:r>
+        <w:rPr>
+          <w:rFonts w:ascii="Menlo" w:hAnsi="Menlo" w:cs="Courier"/>
+          <w:color w:val="CC7832"/>
+        </w:rPr>
+        <w:br/>
+      </w:r>
+      <w:proofErr w:type="spellStart"/>
+      <w:r>
+        <w:rPr>
+          <w:rFonts w:ascii="Menlo" w:hAnsi="Menlo" w:cs="Courier"/>
+          <w:color w:val="A9B7C6"/>
+        </w:rPr>
+        <w:t>transactionData</w:t>
+      </w:r>
+      <w:proofErr w:type="spellEnd"/>
+      <w:r>
+        <w:rPr>
+          <w:rFonts w:ascii="Menlo" w:hAnsi="Menlo" w:cs="Courier"/>
+          <w:color w:val="A9B7C6"/>
+        </w:rPr>
+        <w:t xml:space="preserve"> = </w:t>
+      </w:r>
+      <w:proofErr w:type="spellStart"/>
+      <w:r>
+        <w:rPr>
+          <w:rFonts w:ascii="Menlo" w:hAnsi="Menlo" w:cs="Courier"/>
+          <w:color w:val="A9B7C6"/>
+        </w:rPr>
+        <w:t>transactionData.filter</w:t>
+      </w:r>
+      <w:proofErr w:type="spellEnd"/>
+      <w:r>
+        <w:rPr>
+          <w:rFonts w:ascii="Menlo" w:hAnsi="Menlo" w:cs="Courier"/>
+          <w:color w:val="A9B7C6"/>
+        </w:rPr>
+        <w:t>(</w:t>
+      </w:r>
+      <w:r>
+        <w:rPr>
+          <w:rFonts w:ascii="Menlo" w:hAnsi="Menlo" w:cs="Courier"/>
+          <w:color w:val="CC7832"/>
+        </w:rPr>
+        <w:t xml:space="preserve">new </w:t>
+      </w:r>
+      <w:r>
+        <w:rPr>
+          <w:rFonts w:ascii="Menlo" w:hAnsi="Menlo" w:cs="Courier"/>
+          <w:color w:val="A9B7C6"/>
+        </w:rPr>
+        <w:t>Function&lt;String[]</w:t>
+      </w:r>
+      <w:r>
+        <w:rPr>
+          <w:rFonts w:ascii="Menlo" w:hAnsi="Menlo" w:cs="Courier"/>
+          <w:color w:val="CC7832"/>
+        </w:rPr>
+        <w:t xml:space="preserve">, </w:t>
+      </w:r>
+      <w:r>
+        <w:rPr>
+          <w:rFonts w:ascii="Menlo" w:hAnsi="Menlo" w:cs="Courier"/>
+          <w:color w:val="A9B7C6"/>
+        </w:rPr>
+        <w:t>Boolean&gt;() {</w:t>
+      </w:r>
+      <w:r>
+        <w:rPr>
+          <w:rFonts w:ascii="Menlo" w:hAnsi="Menlo" w:cs="Courier"/>
+          <w:color w:val="A9B7C6"/>
+        </w:rPr>
+        <w:br/>
+        <w:t xml:space="preserve">    </w:t>
+      </w:r>
+      <w:r>
+        <w:rPr>
+          <w:rFonts w:ascii="Menlo" w:hAnsi="Menlo" w:cs="Courier"/>
+          <w:color w:val="CC7832"/>
+        </w:rPr>
+        <w:t xml:space="preserve">public </w:t>
+      </w:r>
+      <w:r>
+        <w:rPr>
+          <w:rFonts w:ascii="Menlo" w:hAnsi="Menlo" w:cs="Courier"/>
+          <w:color w:val="A9B7C6"/>
+        </w:rPr>
+        <w:t xml:space="preserve">Boolean </w:t>
+      </w:r>
+      <w:r>
+        <w:rPr>
+          <w:rFonts w:ascii="Menlo" w:hAnsi="Menlo" w:cs="Courier"/>
+          <w:color w:val="FFC66D"/>
+        </w:rPr>
+        <w:t>call</w:t>
+      </w:r>
+      <w:r>
+        <w:rPr>
+          <w:rFonts w:ascii="Menlo" w:hAnsi="Menlo" w:cs="Courier"/>
+          <w:color w:val="A9B7C6"/>
+        </w:rPr>
+        <w:t xml:space="preserve">(String[] line) </w:t>
+      </w:r>
+      <w:r>
+        <w:rPr>
+          <w:rFonts w:ascii="Menlo" w:hAnsi="Menlo" w:cs="Courier"/>
+          <w:color w:val="CC7832"/>
+        </w:rPr>
+        <w:t xml:space="preserve">throws </w:t>
+      </w:r>
+      <w:r>
+        <w:rPr>
+          <w:rFonts w:ascii="Menlo" w:hAnsi="Menlo" w:cs="Courier"/>
+          <w:color w:val="A9B7C6"/>
+        </w:rPr>
+        <w:t>Exception {</w:t>
+      </w:r>
+      <w:r>
+        <w:rPr>
+          <w:rFonts w:ascii="Menlo" w:hAnsi="Menlo" w:cs="Courier"/>
+          <w:color w:val="A9B7C6"/>
+        </w:rPr>
+        <w:br/>
+        <w:t xml:space="preserve">        </w:t>
+      </w:r>
+      <w:r>
+        <w:rPr>
+          <w:rFonts w:ascii="Menlo" w:hAnsi="Menlo" w:cs="Courier"/>
+          <w:color w:val="CC7832"/>
+        </w:rPr>
+        <w:t xml:space="preserve">return </w:t>
+      </w:r>
+      <w:r>
+        <w:rPr>
+          <w:rFonts w:ascii="Menlo" w:hAnsi="Menlo" w:cs="Courier"/>
+          <w:color w:val="A9B7C6"/>
+        </w:rPr>
+        <w:t>line[</w:t>
+      </w:r>
+      <w:r>
+        <w:rPr>
+          <w:rFonts w:ascii="Menlo" w:hAnsi="Menlo" w:cs="Courier"/>
+          <w:color w:val="6897BB"/>
+        </w:rPr>
+        <w:t>5</w:t>
+      </w:r>
+      <w:r>
+        <w:rPr>
+          <w:rFonts w:ascii="Menlo" w:hAnsi="Menlo" w:cs="Courier"/>
+          <w:color w:val="A9B7C6"/>
+        </w:rPr>
+        <w:t>].equals(</w:t>
+      </w:r>
+      <w:r>
+        <w:rPr>
+          <w:rFonts w:ascii="Menlo" w:hAnsi="Menlo" w:cs="Courier"/>
+          <w:color w:val="6A8759"/>
+        </w:rPr>
+        <w:t>"A"</w:t>
+      </w:r>
+      <w:r>
+        <w:rPr>
+          <w:rFonts w:ascii="Menlo" w:hAnsi="Menlo" w:cs="Courier"/>
+          <w:color w:val="A9B7C6"/>
+        </w:rPr>
+        <w:t>)</w:t>
+      </w:r>
+      <w:r>
+        <w:rPr>
+          <w:rFonts w:ascii="Menlo" w:hAnsi="Menlo" w:cs="Courier"/>
+          <w:color w:val="CC7832"/>
+        </w:rPr>
+        <w:t>;</w:t>
+      </w:r>
+      <w:r>
+        <w:rPr>
+          <w:rFonts w:ascii="Menlo" w:hAnsi="Menlo" w:cs="Courier"/>
+          <w:color w:val="CC7832"/>
+        </w:rPr>
+        <w:br/>
+        <w:t xml:space="preserve">    </w:t>
+      </w:r>
+      <w:r>
+        <w:rPr>
+          <w:rFonts w:ascii="Menlo" w:hAnsi="Menlo" w:cs="Courier"/>
+          <w:color w:val="A9B7C6"/>
+        </w:rPr>
+        <w:t>}</w:t>
+      </w:r>
+      <w:r>
+        <w:rPr>
+          <w:rFonts w:ascii="Menlo" w:hAnsi="Menlo" w:cs="Courier"/>
+          <w:color w:val="A9B7C6"/>
+        </w:rPr>
+        <w:br/>
+        <w:t>})</w:t>
+      </w:r>
+      <w:r>
+        <w:rPr>
+          <w:rFonts w:ascii="Menlo" w:hAnsi="Menlo" w:cs="Courier"/>
+          <w:color w:val="CC7832"/>
+        </w:rPr>
+        <w:t>;</w:t>
+      </w:r>
+      <w:r>
+        <w:rPr>
+          <w:rFonts w:ascii="Menlo" w:hAnsi="Menlo" w:cs="Courier"/>
+          <w:color w:val="CC7832"/>
+        </w:rPr>
+        <w:br/>
+      </w:r>
+      <w:r>
+        <w:rPr>
+          <w:rFonts w:ascii="Menlo" w:hAnsi="Menlo" w:cs="Courier"/>
+          <w:color w:val="CC7832"/>
+        </w:rPr>
+        <w:br/>
+      </w:r>
+      <w:proofErr w:type="spellStart"/>
+      <w:r>
+        <w:rPr>
+          <w:rFonts w:ascii="Menlo" w:hAnsi="Menlo" w:cs="Courier"/>
+          <w:color w:val="A9B7C6"/>
+        </w:rPr>
+        <w:t>transactionData.foreach</w:t>
+      </w:r>
+      <w:proofErr w:type="spellEnd"/>
+      <w:r>
+        <w:rPr>
+          <w:rFonts w:ascii="Menlo" w:hAnsi="Menlo" w:cs="Courier"/>
+          <w:color w:val="A9B7C6"/>
+        </w:rPr>
+        <w:t>(</w:t>
+      </w:r>
+      <w:r>
+        <w:rPr>
+          <w:rFonts w:ascii="Menlo" w:hAnsi="Menlo" w:cs="Courier"/>
+          <w:color w:val="CC7832"/>
+        </w:rPr>
+        <w:t xml:space="preserve">new </w:t>
+      </w:r>
+      <w:proofErr w:type="spellStart"/>
+      <w:r>
+        <w:rPr>
+          <w:rFonts w:ascii="Menlo" w:hAnsi="Menlo" w:cs="Courier"/>
+          <w:color w:val="A9B7C6"/>
+        </w:rPr>
+        <w:t>VoidFunction</w:t>
+      </w:r>
+      <w:proofErr w:type="spellEnd"/>
+      <w:r>
+        <w:rPr>
+          <w:rFonts w:ascii="Menlo" w:hAnsi="Menlo" w:cs="Courier"/>
+          <w:color w:val="A9B7C6"/>
+        </w:rPr>
+        <w:t>&lt;String[]&gt;() {</w:t>
+      </w:r>
+      <w:r>
+        <w:rPr>
+          <w:rFonts w:ascii="Menlo" w:hAnsi="Menlo" w:cs="Courier"/>
+          <w:color w:val="A9B7C6"/>
+        </w:rPr>
+        <w:br/>
+        <w:t xml:space="preserve">    </w:t>
+      </w:r>
+      <w:r>
+        <w:rPr>
+          <w:rFonts w:ascii="Menlo" w:hAnsi="Menlo" w:cs="Courier"/>
+          <w:color w:val="CC7832"/>
+        </w:rPr>
+        <w:t xml:space="preserve">public void </w:t>
+      </w:r>
+      <w:r>
+        <w:rPr>
+          <w:rFonts w:ascii="Menlo" w:hAnsi="Menlo" w:cs="Courier"/>
+          <w:color w:val="FFC66D"/>
+        </w:rPr>
+        <w:t>call</w:t>
+      </w:r>
+      <w:r>
+        <w:rPr>
+          <w:rFonts w:ascii="Menlo" w:hAnsi="Menlo" w:cs="Courier"/>
+          <w:color w:val="A9B7C6"/>
+        </w:rPr>
+        <w:t xml:space="preserve">(String[] line) </w:t>
+      </w:r>
+      <w:r>
+        <w:rPr>
+          <w:rFonts w:ascii="Menlo" w:hAnsi="Menlo" w:cs="Courier"/>
+          <w:color w:val="CC7832"/>
+        </w:rPr>
+        <w:t xml:space="preserve">throws </w:t>
+      </w:r>
+      <w:r>
+        <w:rPr>
+          <w:rFonts w:ascii="Menlo" w:hAnsi="Menlo" w:cs="Courier"/>
+          <w:color w:val="A9B7C6"/>
+        </w:rPr>
+        <w:t>Exception {</w:t>
+      </w:r>
+      <w:r>
+        <w:rPr>
+          <w:rFonts w:ascii="Menlo" w:hAnsi="Menlo" w:cs="Courier"/>
+          <w:color w:val="A9B7C6"/>
+        </w:rPr>
+        <w:br/>
+        <w:t xml:space="preserve">        Map&lt;String</w:t>
+      </w:r>
+      <w:r>
+        <w:rPr>
+          <w:rFonts w:ascii="Menlo" w:hAnsi="Menlo" w:cs="Courier"/>
+          <w:color w:val="CC7832"/>
+        </w:rPr>
+        <w:t xml:space="preserve">, </w:t>
+      </w:r>
+      <w:r>
+        <w:rPr>
+          <w:rFonts w:ascii="Menlo" w:hAnsi="Menlo" w:cs="Courier"/>
+          <w:color w:val="A9B7C6"/>
+        </w:rPr>
+        <w:t xml:space="preserve">String&gt; </w:t>
+      </w:r>
+      <w:proofErr w:type="spellStart"/>
+      <w:r>
+        <w:rPr>
+          <w:rFonts w:ascii="Menlo" w:hAnsi="Menlo" w:cs="Courier"/>
+          <w:color w:val="A9B7C6"/>
+        </w:rPr>
+        <w:t>transactionCodeMap</w:t>
+      </w:r>
+      <w:proofErr w:type="spellEnd"/>
+      <w:r>
+        <w:rPr>
+          <w:rFonts w:ascii="Menlo" w:hAnsi="Menlo" w:cs="Courier"/>
+          <w:color w:val="A9B7C6"/>
+        </w:rPr>
+        <w:t xml:space="preserve"> = (Map&lt;String</w:t>
+      </w:r>
+      <w:r>
+        <w:rPr>
+          <w:rFonts w:ascii="Menlo" w:hAnsi="Menlo" w:cs="Courier"/>
+          <w:color w:val="CC7832"/>
+        </w:rPr>
+        <w:t xml:space="preserve">, </w:t>
+      </w:r>
+      <w:r>
+        <w:rPr>
+          <w:rFonts w:ascii="Menlo" w:hAnsi="Menlo" w:cs="Courier"/>
+          <w:color w:val="A9B7C6"/>
+        </w:rPr>
+        <w:t xml:space="preserve">String&gt;) </w:t>
+      </w:r>
+      <w:proofErr w:type="spellStart"/>
+      <w:r>
+        <w:rPr>
+          <w:rFonts w:ascii="Menlo" w:hAnsi="Menlo" w:cs="Courier"/>
+          <w:color w:val="B389C5"/>
+        </w:rPr>
+        <w:t>transactionCodeMapBroadcast</w:t>
+      </w:r>
+      <w:r>
+        <w:rPr>
+          <w:rFonts w:ascii="Menlo" w:hAnsi="Menlo" w:cs="Courier"/>
+          <w:color w:val="A9B7C6"/>
+        </w:rPr>
+        <w:t>.getValue</w:t>
+      </w:r>
+      <w:proofErr w:type="spellEnd"/>
+      <w:r>
+        <w:rPr>
+          <w:rFonts w:ascii="Menlo" w:hAnsi="Menlo" w:cs="Courier"/>
+          <w:color w:val="A9B7C6"/>
+        </w:rPr>
+        <w:t>()</w:t>
+      </w:r>
+      <w:r>
+        <w:rPr>
+          <w:rFonts w:ascii="Menlo" w:hAnsi="Menlo" w:cs="Courier"/>
+          <w:color w:val="CC7832"/>
+        </w:rPr>
+        <w:t>;</w:t>
+      </w:r>
+      <w:r>
+        <w:rPr>
+          <w:rFonts w:ascii="Menlo" w:hAnsi="Menlo" w:cs="Courier"/>
+          <w:color w:val="CC7832"/>
+        </w:rPr>
+        <w:br/>
+        <w:t xml:space="preserve">        if </w:t>
+      </w:r>
+      <w:r>
+        <w:rPr>
+          <w:rFonts w:ascii="Menlo" w:hAnsi="Menlo" w:cs="Courier"/>
+          <w:color w:val="A9B7C6"/>
+        </w:rPr>
+        <w:t>(</w:t>
+      </w:r>
+      <w:proofErr w:type="spellStart"/>
+      <w:r>
+        <w:rPr>
+          <w:rFonts w:ascii="Menlo" w:hAnsi="Menlo" w:cs="Courier"/>
+          <w:color w:val="A9B7C6"/>
+        </w:rPr>
+        <w:t>transactionCodeMap.get</w:t>
+      </w:r>
+      <w:proofErr w:type="spellEnd"/>
+      <w:r>
+        <w:rPr>
+          <w:rFonts w:ascii="Menlo" w:hAnsi="Menlo" w:cs="Courier"/>
+          <w:color w:val="A9B7C6"/>
+        </w:rPr>
+        <w:t>(line[</w:t>
+      </w:r>
+      <w:r>
+        <w:rPr>
+          <w:rFonts w:ascii="Menlo" w:hAnsi="Menlo" w:cs="Courier"/>
+          <w:color w:val="6897BB"/>
+        </w:rPr>
+        <w:t>3</w:t>
+      </w:r>
+      <w:r>
+        <w:rPr>
+          <w:rFonts w:ascii="Menlo" w:hAnsi="Menlo" w:cs="Courier"/>
+          <w:color w:val="A9B7C6"/>
+        </w:rPr>
+        <w:t>]).equals(</w:t>
+      </w:r>
+      <w:r>
+        <w:rPr>
+          <w:rFonts w:ascii="Menlo" w:hAnsi="Menlo" w:cs="Courier"/>
+          <w:color w:val="6A8759"/>
+        </w:rPr>
+        <w:t>"OTHER"</w:t>
+      </w:r>
+      <w:r>
+        <w:rPr>
+          <w:rFonts w:ascii="Menlo" w:hAnsi="Menlo" w:cs="Courier"/>
+          <w:color w:val="A9B7C6"/>
+        </w:rPr>
+        <w:t>)) {</w:t>
+      </w:r>
+      <w:r>
+        <w:rPr>
+          <w:rFonts w:ascii="Menlo" w:hAnsi="Menlo" w:cs="Courier"/>
+          <w:color w:val="A9B7C6"/>
+        </w:rPr>
+        <w:br/>
+        <w:t xml:space="preserve">            </w:t>
+      </w:r>
+      <w:proofErr w:type="spellStart"/>
+      <w:r>
+        <w:rPr>
+          <w:rFonts w:ascii="Menlo" w:hAnsi="Menlo" w:cs="Courier"/>
+          <w:color w:val="B389C5"/>
+        </w:rPr>
+        <w:t>countAccum</w:t>
+      </w:r>
+      <w:r>
+        <w:rPr>
+          <w:rFonts w:ascii="Menlo" w:hAnsi="Menlo" w:cs="Courier"/>
+          <w:color w:val="A9B7C6"/>
+        </w:rPr>
+        <w:t>.add</w:t>
+      </w:r>
+      <w:proofErr w:type="spellEnd"/>
+      <w:r>
+        <w:rPr>
+          <w:rFonts w:ascii="Menlo" w:hAnsi="Menlo" w:cs="Courier"/>
+          <w:color w:val="A9B7C6"/>
+        </w:rPr>
+        <w:t>(</w:t>
+      </w:r>
+      <w:r>
+        <w:rPr>
+          <w:rFonts w:ascii="Menlo" w:hAnsi="Menlo" w:cs="Courier"/>
+          <w:color w:val="6897BB"/>
+        </w:rPr>
+        <w:t>1</w:t>
+      </w:r>
+      <w:r>
+        <w:rPr>
+          <w:rFonts w:ascii="Menlo" w:hAnsi="Menlo" w:cs="Courier"/>
+          <w:color w:val="A9B7C6"/>
+        </w:rPr>
+        <w:t>)</w:t>
+      </w:r>
+      <w:r>
+        <w:rPr>
+          <w:rFonts w:ascii="Menlo" w:hAnsi="Menlo" w:cs="Courier"/>
+          <w:color w:val="CC7832"/>
+        </w:rPr>
+        <w:t>;</w:t>
+      </w:r>
+      <w:r>
+        <w:rPr>
+          <w:rFonts w:ascii="Menlo" w:hAnsi="Menlo" w:cs="Courier"/>
+          <w:color w:val="CC7832"/>
+        </w:rPr>
+        <w:br/>
+        <w:t xml:space="preserve">        </w:t>
+      </w:r>
+      <w:r>
+        <w:rPr>
+          <w:rFonts w:ascii="Menlo" w:hAnsi="Menlo" w:cs="Courier"/>
+          <w:color w:val="A9B7C6"/>
+        </w:rPr>
+        <w:t>}</w:t>
+      </w:r>
+      <w:r>
+        <w:rPr>
+          <w:rFonts w:ascii="Menlo" w:hAnsi="Menlo" w:cs="Courier"/>
+          <w:color w:val="A9B7C6"/>
+        </w:rPr>
+        <w:br/>
+        <w:t xml:space="preserve">    }</w:t>
+      </w:r>
+      <w:r>
+        <w:rPr>
+          <w:rFonts w:ascii="Menlo" w:hAnsi="Menlo" w:cs="Courier"/>
+          <w:color w:val="A9B7C6"/>
+        </w:rPr>
+        <w:br/>
+        <w:t>})</w:t>
+      </w:r>
+      <w:r>
+        <w:rPr>
+          <w:rFonts w:ascii="Menlo" w:hAnsi="Menlo" w:cs="Courier"/>
+          <w:color w:val="CC7832"/>
+        </w:rPr>
+        <w:t>;</w:t>
+      </w:r>
+      <w:r>
+        <w:rPr>
+          <w:rFonts w:ascii="Menlo" w:hAnsi="Menlo" w:cs="Courier"/>
+          <w:color w:val="CC7832"/>
+        </w:rPr>
+        <w:br/>
+      </w:r>
+      <w:r>
+        <w:rPr>
+          <w:rFonts w:ascii="Menlo" w:hAnsi="Menlo" w:cs="Courier"/>
+          <w:color w:val="CC7832"/>
+        </w:rPr>
+        <w:br/>
+      </w:r>
+      <w:proofErr w:type="spellStart"/>
+      <w:r>
+        <w:rPr>
+          <w:rFonts w:ascii="Menlo" w:hAnsi="Menlo" w:cs="Courier"/>
+          <w:color w:val="A9B7C6"/>
+        </w:rPr>
+        <w:t>System.</w:t>
+      </w:r>
+      <w:r>
+        <w:rPr>
+          <w:rFonts w:ascii="Menlo" w:hAnsi="Menlo" w:cs="Courier"/>
+          <w:i/>
+          <w:iCs/>
+          <w:color w:val="9876AA"/>
+        </w:rPr>
+        <w:t>out</w:t>
+      </w:r>
+      <w:r>
+        <w:rPr>
+          <w:rFonts w:ascii="Menlo" w:hAnsi="Menlo" w:cs="Courier"/>
+          <w:color w:val="A9B7C6"/>
+        </w:rPr>
+        <w:t>.println</w:t>
+      </w:r>
+      <w:proofErr w:type="spellEnd"/>
+      <w:r>
+        <w:rPr>
+          <w:rFonts w:ascii="Menlo" w:hAnsi="Menlo" w:cs="Courier"/>
+          <w:color w:val="A9B7C6"/>
+        </w:rPr>
+        <w:t>(</w:t>
+      </w:r>
+      <w:proofErr w:type="spellStart"/>
+      <w:r>
+        <w:rPr>
+          <w:rFonts w:ascii="Menlo" w:hAnsi="Menlo" w:cs="Courier"/>
+          <w:color w:val="A9B7C6"/>
+        </w:rPr>
+        <w:t>countAccum.value</w:t>
+      </w:r>
+      <w:proofErr w:type="spellEnd"/>
+      <w:r>
+        <w:rPr>
+          <w:rFonts w:ascii="Menlo" w:hAnsi="Menlo" w:cs="Courier"/>
+          <w:color w:val="A9B7C6"/>
+        </w:rPr>
+        <w:t>())</w:t>
+      </w:r>
+      <w:r>
+        <w:rPr>
+          <w:rFonts w:ascii="Menlo" w:hAnsi="Menlo" w:cs="Courier"/>
+          <w:color w:val="CC7832"/>
+        </w:rPr>
+        <w:t>;</w:t>
+      </w:r>
+      <w:r>
+        <w:rPr>
+          <w:rFonts w:ascii="Menlo" w:hAnsi="Menlo" w:cs="Courier"/>
+          <w:color w:val="CC7832"/>
+        </w:rPr>
+        <w:br/>
+      </w:r>
+      <w:r>
+        <w:rPr>
+          <w:rFonts w:ascii="Menlo" w:hAnsi="Menlo" w:cs="Courier"/>
+          <w:color w:val="808080"/>
+        </w:rPr>
+        <w:t>//2</w:t>
       </w:r>
     </w:p>
     <w:p/>
@@ -5466,14 +7499,16 @@
           <w:szCs w:val="28"/>
         </w:rPr>
       </w:pPr>
+      <w:proofErr w:type="spellStart"/>
       <w:r>
         <w:rPr>
           <w:b/>
           <w:sz w:val="28"/>
           <w:szCs w:val="28"/>
         </w:rPr>
-        <w:t>Python</w:t>
-      </w:r>
+        <w:t>Scala</w:t>
+      </w:r>
+      <w:proofErr w:type="spellEnd"/>
       <w:r>
         <w:rPr>
           <w:b/>
@@ -5481,14 +7516,2307 @@
           <w:szCs w:val="28"/>
         </w:rPr>
         <w:t xml:space="preserve"> Answer:</w:t>
+      </w:r>
+    </w:p>
+    <w:p>
+      <w:pPr>
+        <w:shd w:val="clear" w:color="auto" w:fill="2B2B2B"/>
+        <w:tabs>
+          <w:tab w:val="left" w:pos="916"/>
+          <w:tab w:val="left" w:pos="1832"/>
+          <w:tab w:val="left" w:pos="2748"/>
+          <w:tab w:val="left" w:pos="3664"/>
+          <w:tab w:val="left" w:pos="4580"/>
+          <w:tab w:val="left" w:pos="5496"/>
+          <w:tab w:val="left" w:pos="6412"/>
+          <w:tab w:val="left" w:pos="7328"/>
+          <w:tab w:val="left" w:pos="8244"/>
+          <w:tab w:val="left" w:pos="9160"/>
+          <w:tab w:val="left" w:pos="10076"/>
+          <w:tab w:val="left" w:pos="10992"/>
+          <w:tab w:val="left" w:pos="11908"/>
+          <w:tab w:val="left" w:pos="12824"/>
+          <w:tab w:val="left" w:pos="13740"/>
+          <w:tab w:val="left" w:pos="14656"/>
+        </w:tabs>
+        <w:rPr>
+          <w:rFonts w:ascii="Menlo" w:hAnsi="Menlo" w:cs="Courier"/>
+          <w:color w:val="A9B7C6"/>
+        </w:rPr>
+      </w:pPr>
+      <w:proofErr w:type="spellStart"/>
+      <w:proofErr w:type="gramStart"/>
+      <w:r>
+        <w:rPr>
+          <w:rFonts w:ascii="Menlo" w:hAnsi="Menlo" w:cs="Courier"/>
+          <w:b/>
+          <w:bCs/>
+          <w:color w:val="CC7832"/>
+        </w:rPr>
+        <w:t>val</w:t>
+      </w:r>
+      <w:proofErr w:type="spellEnd"/>
+      <w:proofErr w:type="gramEnd"/>
+      <w:r>
+        <w:rPr>
+          <w:rFonts w:ascii="Menlo" w:hAnsi="Menlo" w:cs="Courier"/>
+          <w:b/>
+          <w:bCs/>
+          <w:color w:val="CC7832"/>
+        </w:rPr>
+        <w:t xml:space="preserve"> </w:t>
+      </w:r>
+      <w:proofErr w:type="spellStart"/>
+      <w:r>
+        <w:rPr>
+          <w:rFonts w:ascii="Menlo" w:hAnsi="Menlo" w:cs="Courier"/>
+          <w:color w:val="A9B7C6"/>
+        </w:rPr>
+        <w:t>transactionCodeMap</w:t>
+      </w:r>
+      <w:proofErr w:type="spellEnd"/>
+      <w:r>
+        <w:rPr>
+          <w:rFonts w:ascii="Menlo" w:hAnsi="Menlo" w:cs="Courier"/>
+          <w:color w:val="A9B7C6"/>
+        </w:rPr>
+        <w:t xml:space="preserve"> = </w:t>
+      </w:r>
+      <w:r>
+        <w:rPr>
+          <w:rFonts w:ascii="Menlo" w:hAnsi="Menlo" w:cs="Courier"/>
+          <w:i/>
+          <w:iCs/>
+          <w:color w:val="9876AA"/>
+        </w:rPr>
+        <w:t>Map</w:t>
+      </w:r>
+      <w:r>
+        <w:rPr>
+          <w:rFonts w:ascii="Menlo" w:hAnsi="Menlo" w:cs="Courier"/>
+          <w:color w:val="A9B7C6"/>
+        </w:rPr>
+        <w:t>(</w:t>
+      </w:r>
+      <w:r>
+        <w:rPr>
+          <w:rFonts w:ascii="Menlo" w:hAnsi="Menlo" w:cs="Courier"/>
+          <w:color w:val="A9B7C6"/>
+        </w:rPr>
+        <w:br/>
+        <w:t xml:space="preserve">  </w:t>
+      </w:r>
+      <w:r>
+        <w:rPr>
+          <w:rFonts w:ascii="Menlo" w:hAnsi="Menlo" w:cs="Courier"/>
+          <w:color w:val="6A8759"/>
+        </w:rPr>
+        <w:t xml:space="preserve">"C" </w:t>
+      </w:r>
+      <w:r>
+        <w:rPr>
+          <w:rFonts w:ascii="Menlo" w:hAnsi="Menlo" w:cs="Courier"/>
+          <w:color w:val="A9B7C6"/>
+        </w:rPr>
+        <w:t xml:space="preserve">-&gt; </w:t>
+      </w:r>
+      <w:r>
+        <w:rPr>
+          <w:rFonts w:ascii="Menlo" w:hAnsi="Menlo" w:cs="Courier"/>
+          <w:color w:val="6A8759"/>
+        </w:rPr>
+        <w:t>"CASH_ADVANCE"</w:t>
+      </w:r>
+      <w:r>
+        <w:rPr>
+          <w:rFonts w:ascii="Menlo" w:hAnsi="Menlo" w:cs="Courier"/>
+          <w:color w:val="CC7832"/>
+        </w:rPr>
+        <w:t>,</w:t>
+      </w:r>
+      <w:r>
+        <w:rPr>
+          <w:rFonts w:ascii="Menlo" w:hAnsi="Menlo" w:cs="Courier"/>
+          <w:color w:val="CC7832"/>
+        </w:rPr>
+        <w:br/>
+        <w:t xml:space="preserve">  </w:t>
+      </w:r>
+      <w:r>
+        <w:rPr>
+          <w:rFonts w:ascii="Menlo" w:hAnsi="Menlo" w:cs="Courier"/>
+          <w:color w:val="6A8759"/>
+        </w:rPr>
+        <w:t xml:space="preserve">"S" </w:t>
+      </w:r>
+      <w:r>
+        <w:rPr>
+          <w:rFonts w:ascii="Menlo" w:hAnsi="Menlo" w:cs="Courier"/>
+          <w:color w:val="A9B7C6"/>
+        </w:rPr>
+        <w:t xml:space="preserve">-&gt; </w:t>
+      </w:r>
+      <w:r>
+        <w:rPr>
+          <w:rFonts w:ascii="Menlo" w:hAnsi="Menlo" w:cs="Courier"/>
+          <w:color w:val="6A8759"/>
+        </w:rPr>
+        <w:t>"BALANCE_INQUIRY"</w:t>
+      </w:r>
+      <w:r>
+        <w:rPr>
+          <w:rFonts w:ascii="Menlo" w:hAnsi="Menlo" w:cs="Courier"/>
+          <w:color w:val="CC7832"/>
+        </w:rPr>
+        <w:t>,</w:t>
+      </w:r>
+      <w:r>
+        <w:rPr>
+          <w:rFonts w:ascii="Menlo" w:hAnsi="Menlo" w:cs="Courier"/>
+          <w:color w:val="CC7832"/>
+        </w:rPr>
+        <w:br/>
+        <w:t xml:space="preserve">  </w:t>
+      </w:r>
+      <w:r>
+        <w:rPr>
+          <w:rFonts w:ascii="Menlo" w:hAnsi="Menlo" w:cs="Courier"/>
+          <w:color w:val="6A8759"/>
+        </w:rPr>
+        <w:t xml:space="preserve">"B" </w:t>
+      </w:r>
+      <w:r>
+        <w:rPr>
+          <w:rFonts w:ascii="Menlo" w:hAnsi="Menlo" w:cs="Courier"/>
+          <w:color w:val="A9B7C6"/>
+        </w:rPr>
+        <w:t xml:space="preserve">-&gt; </w:t>
+      </w:r>
+      <w:r>
+        <w:rPr>
+          <w:rFonts w:ascii="Menlo" w:hAnsi="Menlo" w:cs="Courier"/>
+          <w:color w:val="6A8759"/>
+        </w:rPr>
+        <w:t>"BALANCE_TRANSFER"</w:t>
+      </w:r>
+      <w:r>
+        <w:rPr>
+          <w:rFonts w:ascii="Menlo" w:hAnsi="Menlo" w:cs="Courier"/>
+          <w:color w:val="CC7832"/>
+        </w:rPr>
+        <w:t>,</w:t>
+      </w:r>
+      <w:r>
+        <w:rPr>
+          <w:rFonts w:ascii="Menlo" w:hAnsi="Menlo" w:cs="Courier"/>
+          <w:color w:val="CC7832"/>
+        </w:rPr>
+        <w:br/>
+        <w:t xml:space="preserve">  </w:t>
+      </w:r>
+      <w:r>
+        <w:rPr>
+          <w:rFonts w:ascii="Menlo" w:hAnsi="Menlo" w:cs="Courier"/>
+          <w:color w:val="6A8759"/>
+        </w:rPr>
+        <w:t xml:space="preserve">"A" </w:t>
+      </w:r>
+      <w:r>
+        <w:rPr>
+          <w:rFonts w:ascii="Menlo" w:hAnsi="Menlo" w:cs="Courier"/>
+          <w:color w:val="A9B7C6"/>
+        </w:rPr>
+        <w:t xml:space="preserve">-&gt; </w:t>
+      </w:r>
+      <w:r>
+        <w:rPr>
+          <w:rFonts w:ascii="Menlo" w:hAnsi="Menlo" w:cs="Courier"/>
+          <w:color w:val="6A8759"/>
+        </w:rPr>
+        <w:t>"OTHER"</w:t>
+      </w:r>
+      <w:r>
+        <w:rPr>
+          <w:rFonts w:ascii="Menlo" w:hAnsi="Menlo" w:cs="Courier"/>
+          <w:color w:val="CC7832"/>
+        </w:rPr>
+        <w:t>,</w:t>
+      </w:r>
+      <w:r>
+        <w:rPr>
+          <w:rFonts w:ascii="Menlo" w:hAnsi="Menlo" w:cs="Courier"/>
+          <w:color w:val="CC7832"/>
+        </w:rPr>
+        <w:br/>
+        <w:t xml:space="preserve">  </w:t>
+      </w:r>
+      <w:r>
+        <w:rPr>
+          <w:rFonts w:ascii="Menlo" w:hAnsi="Menlo" w:cs="Courier"/>
+          <w:color w:val="6A8759"/>
+        </w:rPr>
+        <w:t xml:space="preserve">"V" </w:t>
+      </w:r>
+      <w:r>
+        <w:rPr>
+          <w:rFonts w:ascii="Menlo" w:hAnsi="Menlo" w:cs="Courier"/>
+          <w:color w:val="A9B7C6"/>
+        </w:rPr>
+        <w:t xml:space="preserve">-&gt; </w:t>
+      </w:r>
+      <w:r>
+        <w:rPr>
+          <w:rFonts w:ascii="Menlo" w:hAnsi="Menlo" w:cs="Courier"/>
+          <w:color w:val="6A8759"/>
+        </w:rPr>
+        <w:t>"OTHER"</w:t>
+      </w:r>
+      <w:r>
+        <w:rPr>
+          <w:rFonts w:ascii="Menlo" w:hAnsi="Menlo" w:cs="Courier"/>
+          <w:color w:val="CC7832"/>
+        </w:rPr>
+        <w:t>,</w:t>
+      </w:r>
+      <w:r>
+        <w:rPr>
+          <w:rFonts w:ascii="Menlo" w:hAnsi="Menlo" w:cs="Courier"/>
+          <w:color w:val="CC7832"/>
+        </w:rPr>
+        <w:br/>
+        <w:t xml:space="preserve">  </w:t>
+      </w:r>
+      <w:r>
+        <w:rPr>
+          <w:rFonts w:ascii="Menlo" w:hAnsi="Menlo" w:cs="Courier"/>
+          <w:color w:val="6A8759"/>
+        </w:rPr>
+        <w:t xml:space="preserve">"O" </w:t>
+      </w:r>
+      <w:r>
+        <w:rPr>
+          <w:rFonts w:ascii="Menlo" w:hAnsi="Menlo" w:cs="Courier"/>
+          <w:color w:val="A9B7C6"/>
+        </w:rPr>
+        <w:t xml:space="preserve">-&gt; </w:t>
+      </w:r>
+      <w:r>
+        <w:rPr>
+          <w:rFonts w:ascii="Menlo" w:hAnsi="Menlo" w:cs="Courier"/>
+          <w:color w:val="6A8759"/>
+        </w:rPr>
+        <w:t>"OTHER"</w:t>
+      </w:r>
+      <w:r>
+        <w:rPr>
+          <w:rFonts w:ascii="Menlo" w:hAnsi="Menlo" w:cs="Courier"/>
+          <w:color w:val="CC7832"/>
+        </w:rPr>
+        <w:t>,</w:t>
+      </w:r>
+      <w:r>
+        <w:rPr>
+          <w:rFonts w:ascii="Menlo" w:hAnsi="Menlo" w:cs="Courier"/>
+          <w:color w:val="CC7832"/>
+        </w:rPr>
+        <w:br/>
+        <w:t xml:space="preserve">  </w:t>
+      </w:r>
+      <w:r>
+        <w:rPr>
+          <w:rFonts w:ascii="Menlo" w:hAnsi="Menlo" w:cs="Courier"/>
+          <w:color w:val="6A8759"/>
+        </w:rPr>
+        <w:t xml:space="preserve">"P" </w:t>
+      </w:r>
+      <w:r>
+        <w:rPr>
+          <w:rFonts w:ascii="Menlo" w:hAnsi="Menlo" w:cs="Courier"/>
+          <w:color w:val="A9B7C6"/>
+        </w:rPr>
+        <w:t xml:space="preserve">-&gt; </w:t>
+      </w:r>
+      <w:r>
+        <w:rPr>
+          <w:rFonts w:ascii="Menlo" w:hAnsi="Menlo" w:cs="Courier"/>
+          <w:color w:val="6A8759"/>
+        </w:rPr>
+        <w:t>"PREAUTHORIZED"</w:t>
+      </w:r>
+      <w:r>
+        <w:rPr>
+          <w:rFonts w:ascii="Menlo" w:hAnsi="Menlo" w:cs="Courier"/>
+          <w:color w:val="CC7832"/>
+        </w:rPr>
+        <w:t>,</w:t>
+      </w:r>
+      <w:r>
+        <w:rPr>
+          <w:rFonts w:ascii="Menlo" w:hAnsi="Menlo" w:cs="Courier"/>
+          <w:color w:val="CC7832"/>
+        </w:rPr>
+        <w:br/>
+        <w:t xml:space="preserve">  </w:t>
+      </w:r>
+      <w:r>
+        <w:rPr>
+          <w:rFonts w:ascii="Menlo" w:hAnsi="Menlo" w:cs="Courier"/>
+          <w:color w:val="6A8759"/>
+        </w:rPr>
+        <w:t xml:space="preserve">"R" </w:t>
+      </w:r>
+      <w:r>
+        <w:rPr>
+          <w:rFonts w:ascii="Menlo" w:hAnsi="Menlo" w:cs="Courier"/>
+          <w:color w:val="A9B7C6"/>
+        </w:rPr>
+        <w:t xml:space="preserve">-&gt; </w:t>
+      </w:r>
+      <w:r>
+        <w:rPr>
+          <w:rFonts w:ascii="Menlo" w:hAnsi="Menlo" w:cs="Courier"/>
+          <w:color w:val="6A8759"/>
+        </w:rPr>
+        <w:t>"AUTHORIZED"</w:t>
+      </w:r>
+      <w:r>
+        <w:rPr>
+          <w:rFonts w:ascii="Menlo" w:hAnsi="Menlo" w:cs="Courier"/>
+          <w:color w:val="6A8759"/>
+        </w:rPr>
+        <w:br/>
+      </w:r>
+      <w:r>
+        <w:rPr>
+          <w:rFonts w:ascii="Menlo" w:hAnsi="Menlo" w:cs="Courier"/>
+          <w:color w:val="A9B7C6"/>
+        </w:rPr>
+        <w:t>)</w:t>
+      </w:r>
+      <w:r>
+        <w:rPr>
+          <w:rFonts w:ascii="Menlo" w:hAnsi="Menlo" w:cs="Courier"/>
+          <w:color w:val="A9B7C6"/>
+        </w:rPr>
+        <w:br/>
+      </w:r>
+      <w:proofErr w:type="spellStart"/>
+      <w:r>
+        <w:rPr>
+          <w:rFonts w:ascii="Menlo" w:hAnsi="Menlo" w:cs="Courier"/>
+          <w:b/>
+          <w:bCs/>
+          <w:color w:val="CC7832"/>
+        </w:rPr>
+        <w:t>val</w:t>
+      </w:r>
+      <w:proofErr w:type="spellEnd"/>
+      <w:r>
+        <w:rPr>
+          <w:rFonts w:ascii="Menlo" w:hAnsi="Menlo" w:cs="Courier"/>
+          <w:b/>
+          <w:bCs/>
+          <w:color w:val="CC7832"/>
+        </w:rPr>
+        <w:t xml:space="preserve"> </w:t>
+      </w:r>
+      <w:proofErr w:type="spellStart"/>
+      <w:r>
+        <w:rPr>
+          <w:rFonts w:ascii="Menlo" w:hAnsi="Menlo" w:cs="Courier"/>
+          <w:color w:val="A9B7C6"/>
+        </w:rPr>
+        <w:t>transactionCodeMapBroadcast</w:t>
+      </w:r>
+      <w:proofErr w:type="spellEnd"/>
+      <w:r>
+        <w:rPr>
+          <w:rFonts w:ascii="Menlo" w:hAnsi="Menlo" w:cs="Courier"/>
+          <w:color w:val="A9B7C6"/>
+        </w:rPr>
+        <w:t xml:space="preserve"> = </w:t>
+      </w:r>
+      <w:proofErr w:type="spellStart"/>
+      <w:r>
+        <w:rPr>
+          <w:rFonts w:ascii="Menlo" w:hAnsi="Menlo" w:cs="Courier"/>
+          <w:color w:val="A9B7C6"/>
+        </w:rPr>
+        <w:t>sc.broadcast</w:t>
+      </w:r>
+      <w:proofErr w:type="spellEnd"/>
+      <w:r>
+        <w:rPr>
+          <w:rFonts w:ascii="Menlo" w:hAnsi="Menlo" w:cs="Courier"/>
+          <w:color w:val="A9B7C6"/>
+        </w:rPr>
+        <w:t>(</w:t>
+      </w:r>
+      <w:proofErr w:type="spellStart"/>
+      <w:r>
+        <w:rPr>
+          <w:rFonts w:ascii="Menlo" w:hAnsi="Menlo" w:cs="Courier"/>
+          <w:color w:val="A9B7C6"/>
+        </w:rPr>
+        <w:t>transactionCodeMap</w:t>
+      </w:r>
+      <w:proofErr w:type="spellEnd"/>
+      <w:r>
+        <w:rPr>
+          <w:rFonts w:ascii="Menlo" w:hAnsi="Menlo" w:cs="Courier"/>
+          <w:color w:val="A9B7C6"/>
+        </w:rPr>
+        <w:t>)</w:t>
+      </w:r>
+      <w:r>
+        <w:rPr>
+          <w:rFonts w:ascii="Menlo" w:hAnsi="Menlo" w:cs="Courier"/>
+          <w:color w:val="A9B7C6"/>
+        </w:rPr>
+        <w:br/>
+      </w:r>
+      <w:r>
+        <w:rPr>
+          <w:rFonts w:ascii="Menlo" w:hAnsi="Menlo" w:cs="Courier"/>
+          <w:color w:val="A9B7C6"/>
+        </w:rPr>
+        <w:br/>
+      </w:r>
+      <w:proofErr w:type="spellStart"/>
+      <w:r>
+        <w:rPr>
+          <w:rFonts w:ascii="Menlo" w:hAnsi="Menlo" w:cs="Courier"/>
+          <w:b/>
+          <w:bCs/>
+          <w:color w:val="CC7832"/>
+        </w:rPr>
+        <w:t>val</w:t>
+      </w:r>
+      <w:proofErr w:type="spellEnd"/>
+      <w:r>
+        <w:rPr>
+          <w:rFonts w:ascii="Menlo" w:hAnsi="Menlo" w:cs="Courier"/>
+          <w:b/>
+          <w:bCs/>
+          <w:color w:val="CC7832"/>
+        </w:rPr>
+        <w:t xml:space="preserve"> </w:t>
+      </w:r>
+      <w:proofErr w:type="spellStart"/>
+      <w:r>
+        <w:rPr>
+          <w:rFonts w:ascii="Menlo" w:hAnsi="Menlo" w:cs="Courier"/>
+          <w:color w:val="A9B7C6"/>
+        </w:rPr>
+        <w:t>countAccum</w:t>
+      </w:r>
+      <w:proofErr w:type="spellEnd"/>
+      <w:r>
+        <w:rPr>
+          <w:rFonts w:ascii="Menlo" w:hAnsi="Menlo" w:cs="Courier"/>
+          <w:color w:val="A9B7C6"/>
+        </w:rPr>
+        <w:t xml:space="preserve"> = </w:t>
+      </w:r>
+      <w:proofErr w:type="spellStart"/>
+      <w:r>
+        <w:rPr>
+          <w:rFonts w:ascii="Menlo" w:hAnsi="Menlo" w:cs="Courier"/>
+          <w:color w:val="A9B7C6"/>
+        </w:rPr>
+        <w:t>sc.accumulator</w:t>
+      </w:r>
+      <w:proofErr w:type="spellEnd"/>
+      <w:r>
+        <w:rPr>
+          <w:rFonts w:ascii="Menlo" w:hAnsi="Menlo" w:cs="Courier"/>
+          <w:color w:val="A9B7C6"/>
+        </w:rPr>
+        <w:t>(</w:t>
+      </w:r>
+      <w:r>
+        <w:rPr>
+          <w:rFonts w:ascii="Menlo" w:hAnsi="Menlo" w:cs="Courier"/>
+          <w:color w:val="6897BB"/>
+        </w:rPr>
+        <w:t>0</w:t>
+      </w:r>
+      <w:r>
+        <w:rPr>
+          <w:rFonts w:ascii="Menlo" w:hAnsi="Menlo" w:cs="Courier"/>
+          <w:color w:val="A9B7C6"/>
+        </w:rPr>
+        <w:t>)</w:t>
+      </w:r>
+      <w:r>
+        <w:rPr>
+          <w:rFonts w:ascii="Menlo" w:hAnsi="Menlo" w:cs="Courier"/>
+          <w:color w:val="A9B7C6"/>
+        </w:rPr>
+        <w:br/>
+      </w:r>
+      <w:r>
+        <w:rPr>
+          <w:rFonts w:ascii="Menlo" w:hAnsi="Menlo" w:cs="Courier"/>
+          <w:color w:val="A9B7C6"/>
+        </w:rPr>
+        <w:br/>
+      </w:r>
+      <w:r>
+        <w:rPr>
+          <w:rFonts w:ascii="Menlo" w:hAnsi="Menlo" w:cs="Courier"/>
+          <w:b/>
+          <w:bCs/>
+          <w:color w:val="CC7832"/>
+        </w:rPr>
+        <w:t xml:space="preserve">case class </w:t>
+      </w:r>
+      <w:r>
+        <w:rPr>
+          <w:rFonts w:ascii="Menlo" w:hAnsi="Menlo" w:cs="Courier"/>
+          <w:color w:val="A9B7C6"/>
+        </w:rPr>
+        <w:t>Transaction (</w:t>
+      </w:r>
+      <w:proofErr w:type="spellStart"/>
+      <w:r>
+        <w:rPr>
+          <w:rFonts w:ascii="Menlo" w:hAnsi="Menlo" w:cs="Courier"/>
+          <w:color w:val="A9B7C6"/>
+        </w:rPr>
+        <w:t>userId</w:t>
+      </w:r>
+      <w:proofErr w:type="spellEnd"/>
+      <w:r>
+        <w:rPr>
+          <w:rFonts w:ascii="Menlo" w:hAnsi="Menlo" w:cs="Courier"/>
+          <w:color w:val="A9B7C6"/>
+        </w:rPr>
+        <w:t xml:space="preserve">: </w:t>
+      </w:r>
+      <w:r>
+        <w:rPr>
+          <w:rFonts w:ascii="Menlo" w:hAnsi="Menlo" w:cs="Courier"/>
+          <w:color w:val="4E807D"/>
+        </w:rPr>
+        <w:t>String</w:t>
+      </w:r>
+      <w:r>
+        <w:rPr>
+          <w:rFonts w:ascii="Menlo" w:hAnsi="Menlo" w:cs="Courier"/>
+          <w:color w:val="CC7832"/>
+        </w:rPr>
+        <w:t xml:space="preserve">, </w:t>
+      </w:r>
+      <w:r>
+        <w:rPr>
+          <w:rFonts w:ascii="Menlo" w:hAnsi="Menlo" w:cs="Courier"/>
+          <w:color w:val="A9B7C6"/>
+        </w:rPr>
+        <w:t xml:space="preserve">name: </w:t>
+      </w:r>
+      <w:r>
+        <w:rPr>
+          <w:rFonts w:ascii="Menlo" w:hAnsi="Menlo" w:cs="Courier"/>
+          <w:color w:val="4E807D"/>
+        </w:rPr>
+        <w:t>String</w:t>
+      </w:r>
+      <w:r>
+        <w:rPr>
+          <w:rFonts w:ascii="Menlo" w:hAnsi="Menlo" w:cs="Courier"/>
+          <w:color w:val="CC7832"/>
+        </w:rPr>
+        <w:t xml:space="preserve">, </w:t>
+      </w:r>
+      <w:proofErr w:type="spellStart"/>
+      <w:r>
+        <w:rPr>
+          <w:rFonts w:ascii="Menlo" w:hAnsi="Menlo" w:cs="Courier"/>
+          <w:color w:val="A9B7C6"/>
+        </w:rPr>
+        <w:t>transactionId</w:t>
+      </w:r>
+      <w:proofErr w:type="spellEnd"/>
+      <w:r>
+        <w:rPr>
+          <w:rFonts w:ascii="Menlo" w:hAnsi="Menlo" w:cs="Courier"/>
+          <w:color w:val="A9B7C6"/>
+        </w:rPr>
+        <w:t xml:space="preserve">: </w:t>
+      </w:r>
+      <w:r>
+        <w:rPr>
+          <w:rFonts w:ascii="Menlo" w:hAnsi="Menlo" w:cs="Courier"/>
+          <w:color w:val="4E807D"/>
+        </w:rPr>
+        <w:t>String</w:t>
+      </w:r>
+      <w:r>
+        <w:rPr>
+          <w:rFonts w:ascii="Menlo" w:hAnsi="Menlo" w:cs="Courier"/>
+          <w:color w:val="CC7832"/>
+        </w:rPr>
+        <w:t xml:space="preserve">, </w:t>
+      </w:r>
+      <w:proofErr w:type="spellStart"/>
+      <w:r>
+        <w:rPr>
+          <w:rFonts w:ascii="Menlo" w:hAnsi="Menlo" w:cs="Courier"/>
+          <w:color w:val="A9B7C6"/>
+        </w:rPr>
+        <w:t>transactionCode</w:t>
+      </w:r>
+      <w:proofErr w:type="spellEnd"/>
+      <w:r>
+        <w:rPr>
+          <w:rFonts w:ascii="Menlo" w:hAnsi="Menlo" w:cs="Courier"/>
+          <w:color w:val="A9B7C6"/>
+        </w:rPr>
+        <w:t xml:space="preserve">: </w:t>
+      </w:r>
+      <w:r>
+        <w:rPr>
+          <w:rFonts w:ascii="Menlo" w:hAnsi="Menlo" w:cs="Courier"/>
+          <w:color w:val="4E807D"/>
+        </w:rPr>
+        <w:t>String</w:t>
+      </w:r>
+      <w:r>
+        <w:rPr>
+          <w:rFonts w:ascii="Menlo" w:hAnsi="Menlo" w:cs="Courier"/>
+          <w:color w:val="CC7832"/>
+        </w:rPr>
+        <w:t xml:space="preserve">, </w:t>
+      </w:r>
+      <w:r>
+        <w:rPr>
+          <w:rFonts w:ascii="Menlo" w:hAnsi="Menlo" w:cs="Courier"/>
+          <w:color w:val="A9B7C6"/>
+        </w:rPr>
+        <w:t xml:space="preserve">reason: </w:t>
+      </w:r>
+      <w:r>
+        <w:rPr>
+          <w:rFonts w:ascii="Menlo" w:hAnsi="Menlo" w:cs="Courier"/>
+          <w:color w:val="4E807D"/>
+        </w:rPr>
+        <w:t>String</w:t>
+      </w:r>
+      <w:r>
+        <w:rPr>
+          <w:rFonts w:ascii="Menlo" w:hAnsi="Menlo" w:cs="Courier"/>
+          <w:color w:val="CC7832"/>
+        </w:rPr>
+        <w:t xml:space="preserve">, </w:t>
+      </w:r>
+      <w:proofErr w:type="spellStart"/>
+      <w:r>
+        <w:rPr>
+          <w:rFonts w:ascii="Menlo" w:hAnsi="Menlo" w:cs="Courier"/>
+          <w:color w:val="A9B7C6"/>
+        </w:rPr>
+        <w:t>bankId</w:t>
+      </w:r>
+      <w:proofErr w:type="spellEnd"/>
+      <w:r>
+        <w:rPr>
+          <w:rFonts w:ascii="Menlo" w:hAnsi="Menlo" w:cs="Courier"/>
+          <w:color w:val="A9B7C6"/>
+        </w:rPr>
+        <w:t xml:space="preserve">: </w:t>
+      </w:r>
+      <w:r>
+        <w:rPr>
+          <w:rFonts w:ascii="Menlo" w:hAnsi="Menlo" w:cs="Courier"/>
+          <w:color w:val="4E807D"/>
+        </w:rPr>
+        <w:t>String</w:t>
+      </w:r>
+      <w:r>
+        <w:rPr>
+          <w:rFonts w:ascii="Menlo" w:hAnsi="Menlo" w:cs="Courier"/>
+          <w:color w:val="A9B7C6"/>
+        </w:rPr>
+        <w:t>)</w:t>
+      </w:r>
+      <w:r>
+        <w:rPr>
+          <w:rFonts w:ascii="Menlo" w:hAnsi="Menlo" w:cs="Courier"/>
+          <w:color w:val="A9B7C6"/>
+        </w:rPr>
+        <w:br/>
+      </w:r>
+      <w:r>
+        <w:rPr>
+          <w:rFonts w:ascii="Menlo" w:hAnsi="Menlo" w:cs="Courier"/>
+          <w:color w:val="A9B7C6"/>
+        </w:rPr>
+        <w:br/>
+      </w:r>
+      <w:proofErr w:type="spellStart"/>
+      <w:r>
+        <w:rPr>
+          <w:rFonts w:ascii="Menlo" w:hAnsi="Menlo" w:cs="Courier"/>
+          <w:b/>
+          <w:bCs/>
+          <w:color w:val="CC7832"/>
+        </w:rPr>
+        <w:t>val</w:t>
+      </w:r>
+      <w:proofErr w:type="spellEnd"/>
+      <w:r>
+        <w:rPr>
+          <w:rFonts w:ascii="Menlo" w:hAnsi="Menlo" w:cs="Courier"/>
+          <w:b/>
+          <w:bCs/>
+          <w:color w:val="CC7832"/>
+        </w:rPr>
+        <w:t xml:space="preserve"> </w:t>
+      </w:r>
+      <w:proofErr w:type="spellStart"/>
+      <w:r>
+        <w:rPr>
+          <w:rFonts w:ascii="Menlo" w:hAnsi="Menlo" w:cs="Courier"/>
+          <w:color w:val="A9B7C6"/>
+        </w:rPr>
+        <w:t>transactionFile</w:t>
+      </w:r>
+      <w:proofErr w:type="spellEnd"/>
+      <w:r>
+        <w:rPr>
+          <w:rFonts w:ascii="Menlo" w:hAnsi="Menlo" w:cs="Courier"/>
+          <w:color w:val="A9B7C6"/>
+        </w:rPr>
+        <w:t xml:space="preserve"> = </w:t>
+      </w:r>
+      <w:proofErr w:type="spellStart"/>
+      <w:r>
+        <w:rPr>
+          <w:rFonts w:ascii="Menlo" w:hAnsi="Menlo" w:cs="Courier"/>
+          <w:color w:val="A9B7C6"/>
+        </w:rPr>
+        <w:t>sc.textFile</w:t>
+      </w:r>
+      <w:proofErr w:type="spellEnd"/>
+      <w:r>
+        <w:rPr>
+          <w:rFonts w:ascii="Menlo" w:hAnsi="Menlo" w:cs="Courier"/>
+          <w:color w:val="A9B7C6"/>
+        </w:rPr>
+        <w:t>(</w:t>
+      </w:r>
+      <w:r>
+        <w:rPr>
+          <w:rFonts w:ascii="Menlo" w:hAnsi="Menlo" w:cs="Courier"/>
+          <w:color w:val="6A8759"/>
+        </w:rPr>
+        <w:t>"/user/cloudera/spark-workshop-data/transactions/user_financial_transactions.tsv"</w:t>
+      </w:r>
+      <w:r>
+        <w:rPr>
+          <w:rFonts w:ascii="Menlo" w:hAnsi="Menlo" w:cs="Courier"/>
+          <w:color w:val="A9B7C6"/>
+        </w:rPr>
+        <w:t>)</w:t>
+      </w:r>
+      <w:r>
+        <w:rPr>
+          <w:rFonts w:ascii="Menlo" w:hAnsi="Menlo" w:cs="Courier"/>
+          <w:color w:val="A9B7C6"/>
+        </w:rPr>
+        <w:br/>
+      </w:r>
+      <w:proofErr w:type="spellStart"/>
+      <w:r>
+        <w:rPr>
+          <w:rFonts w:ascii="Menlo" w:hAnsi="Menlo" w:cs="Courier"/>
+          <w:b/>
+          <w:bCs/>
+          <w:color w:val="CC7832"/>
+        </w:rPr>
+        <w:t>val</w:t>
+      </w:r>
+      <w:proofErr w:type="spellEnd"/>
+      <w:r>
+        <w:rPr>
+          <w:rFonts w:ascii="Menlo" w:hAnsi="Menlo" w:cs="Courier"/>
+          <w:b/>
+          <w:bCs/>
+          <w:color w:val="CC7832"/>
+        </w:rPr>
+        <w:t xml:space="preserve"> </w:t>
+      </w:r>
+      <w:proofErr w:type="spellStart"/>
+      <w:r>
+        <w:rPr>
+          <w:rFonts w:ascii="Menlo" w:hAnsi="Menlo" w:cs="Courier"/>
+          <w:color w:val="A9B7C6"/>
+        </w:rPr>
+        <w:t>transactionData</w:t>
+      </w:r>
+      <w:proofErr w:type="spellEnd"/>
+      <w:r>
+        <w:rPr>
+          <w:rFonts w:ascii="Menlo" w:hAnsi="Menlo" w:cs="Courier"/>
+          <w:color w:val="A9B7C6"/>
+        </w:rPr>
+        <w:t xml:space="preserve"> = </w:t>
+      </w:r>
+      <w:proofErr w:type="spellStart"/>
+      <w:r>
+        <w:rPr>
+          <w:rFonts w:ascii="Menlo" w:hAnsi="Menlo" w:cs="Courier"/>
+          <w:color w:val="A9B7C6"/>
+        </w:rPr>
+        <w:t>transactionFile.map</w:t>
+      </w:r>
+      <w:proofErr w:type="spellEnd"/>
+      <w:r>
+        <w:rPr>
+          <w:rFonts w:ascii="Menlo" w:hAnsi="Menlo" w:cs="Courier"/>
+          <w:color w:val="A9B7C6"/>
+        </w:rPr>
+        <w:t>(_.split(</w:t>
+      </w:r>
+      <w:r>
+        <w:rPr>
+          <w:rFonts w:ascii="Menlo" w:hAnsi="Menlo" w:cs="Courier"/>
+          <w:color w:val="6A8759"/>
+        </w:rPr>
+        <w:t>"</w:t>
+      </w:r>
+      <w:r>
+        <w:rPr>
+          <w:rFonts w:ascii="Menlo" w:hAnsi="Menlo" w:cs="Courier"/>
+          <w:color w:val="CC7832"/>
+        </w:rPr>
+        <w:t>\t</w:t>
+      </w:r>
+      <w:r>
+        <w:rPr>
+          <w:rFonts w:ascii="Menlo" w:hAnsi="Menlo" w:cs="Courier"/>
+          <w:color w:val="6A8759"/>
+        </w:rPr>
+        <w:t>"</w:t>
+      </w:r>
+      <w:r>
+        <w:rPr>
+          <w:rFonts w:ascii="Menlo" w:hAnsi="Menlo" w:cs="Courier"/>
+          <w:color w:val="A9B7C6"/>
+        </w:rPr>
+        <w:t>)).map(</w:t>
+      </w:r>
+      <w:r>
+        <w:rPr>
+          <w:rFonts w:ascii="Menlo" w:hAnsi="Menlo" w:cs="Courier"/>
+          <w:color w:val="A9B7C6"/>
+        </w:rPr>
+        <w:br/>
+        <w:t xml:space="preserve">  r =&gt; </w:t>
+      </w:r>
+      <w:r>
+        <w:rPr>
+          <w:rFonts w:ascii="Menlo" w:hAnsi="Menlo" w:cs="Courier"/>
+          <w:i/>
+          <w:iCs/>
+          <w:color w:val="A9B7C6"/>
+        </w:rPr>
+        <w:t>Transaction</w:t>
+      </w:r>
+      <w:r>
+        <w:rPr>
+          <w:rFonts w:ascii="Menlo" w:hAnsi="Menlo" w:cs="Courier"/>
+          <w:color w:val="A9B7C6"/>
+        </w:rPr>
+        <w:t>(r(</w:t>
+      </w:r>
+      <w:r>
+        <w:rPr>
+          <w:rFonts w:ascii="Menlo" w:hAnsi="Menlo" w:cs="Courier"/>
+          <w:color w:val="6897BB"/>
+        </w:rPr>
+        <w:t>0</w:t>
+      </w:r>
+      <w:r>
+        <w:rPr>
+          <w:rFonts w:ascii="Menlo" w:hAnsi="Menlo" w:cs="Courier"/>
+          <w:color w:val="A9B7C6"/>
+        </w:rPr>
+        <w:t>)</w:t>
+      </w:r>
+      <w:r>
+        <w:rPr>
+          <w:rFonts w:ascii="Menlo" w:hAnsi="Menlo" w:cs="Courier"/>
+          <w:color w:val="CC7832"/>
+        </w:rPr>
+        <w:t xml:space="preserve">, </w:t>
+      </w:r>
+      <w:r>
+        <w:rPr>
+          <w:rFonts w:ascii="Menlo" w:hAnsi="Menlo" w:cs="Courier"/>
+          <w:color w:val="A9B7C6"/>
+        </w:rPr>
+        <w:t>r(</w:t>
+      </w:r>
+      <w:r>
+        <w:rPr>
+          <w:rFonts w:ascii="Menlo" w:hAnsi="Menlo" w:cs="Courier"/>
+          <w:color w:val="6897BB"/>
+        </w:rPr>
+        <w:t>1</w:t>
+      </w:r>
+      <w:r>
+        <w:rPr>
+          <w:rFonts w:ascii="Menlo" w:hAnsi="Menlo" w:cs="Courier"/>
+          <w:color w:val="A9B7C6"/>
+        </w:rPr>
+        <w:t>)</w:t>
+      </w:r>
+      <w:r>
+        <w:rPr>
+          <w:rFonts w:ascii="Menlo" w:hAnsi="Menlo" w:cs="Courier"/>
+          <w:color w:val="CC7832"/>
+        </w:rPr>
+        <w:t xml:space="preserve">, </w:t>
+      </w:r>
+      <w:r>
+        <w:rPr>
+          <w:rFonts w:ascii="Menlo" w:hAnsi="Menlo" w:cs="Courier"/>
+          <w:color w:val="A9B7C6"/>
+        </w:rPr>
+        <w:t>r(</w:t>
+      </w:r>
+      <w:r>
+        <w:rPr>
+          <w:rFonts w:ascii="Menlo" w:hAnsi="Menlo" w:cs="Courier"/>
+          <w:color w:val="6897BB"/>
+        </w:rPr>
+        <w:t>2</w:t>
+      </w:r>
+      <w:r>
+        <w:rPr>
+          <w:rFonts w:ascii="Menlo" w:hAnsi="Menlo" w:cs="Courier"/>
+          <w:color w:val="A9B7C6"/>
+        </w:rPr>
+        <w:t>)</w:t>
+      </w:r>
+      <w:r>
+        <w:rPr>
+          <w:rFonts w:ascii="Menlo" w:hAnsi="Menlo" w:cs="Courier"/>
+          <w:color w:val="CC7832"/>
+        </w:rPr>
+        <w:t xml:space="preserve">, </w:t>
+      </w:r>
+      <w:r>
+        <w:rPr>
+          <w:rFonts w:ascii="Menlo" w:hAnsi="Menlo" w:cs="Courier"/>
+          <w:color w:val="A9B7C6"/>
+        </w:rPr>
+        <w:t>r(</w:t>
+      </w:r>
+      <w:r>
+        <w:rPr>
+          <w:rFonts w:ascii="Menlo" w:hAnsi="Menlo" w:cs="Courier"/>
+          <w:color w:val="6897BB"/>
+        </w:rPr>
+        <w:t>3</w:t>
+      </w:r>
+      <w:r>
+        <w:rPr>
+          <w:rFonts w:ascii="Menlo" w:hAnsi="Menlo" w:cs="Courier"/>
+          <w:color w:val="A9B7C6"/>
+        </w:rPr>
+        <w:t>)</w:t>
+      </w:r>
+      <w:r>
+        <w:rPr>
+          <w:rFonts w:ascii="Menlo" w:hAnsi="Menlo" w:cs="Courier"/>
+          <w:color w:val="CC7832"/>
+        </w:rPr>
+        <w:t xml:space="preserve">, </w:t>
+      </w:r>
+      <w:r>
+        <w:rPr>
+          <w:rFonts w:ascii="Menlo" w:hAnsi="Menlo" w:cs="Courier"/>
+          <w:color w:val="A9B7C6"/>
+        </w:rPr>
+        <w:t>r(</w:t>
+      </w:r>
+      <w:r>
+        <w:rPr>
+          <w:rFonts w:ascii="Menlo" w:hAnsi="Menlo" w:cs="Courier"/>
+          <w:color w:val="6897BB"/>
+        </w:rPr>
+        <w:t>4</w:t>
+      </w:r>
+      <w:r>
+        <w:rPr>
+          <w:rFonts w:ascii="Menlo" w:hAnsi="Menlo" w:cs="Courier"/>
+          <w:color w:val="A9B7C6"/>
+        </w:rPr>
+        <w:t>)</w:t>
+      </w:r>
+      <w:r>
+        <w:rPr>
+          <w:rFonts w:ascii="Menlo" w:hAnsi="Menlo" w:cs="Courier"/>
+          <w:color w:val="CC7832"/>
+        </w:rPr>
+        <w:t xml:space="preserve">, </w:t>
+      </w:r>
+      <w:r>
+        <w:rPr>
+          <w:rFonts w:ascii="Menlo" w:hAnsi="Menlo" w:cs="Courier"/>
+          <w:color w:val="A9B7C6"/>
+        </w:rPr>
+        <w:t>r(</w:t>
+      </w:r>
+      <w:r>
+        <w:rPr>
+          <w:rFonts w:ascii="Menlo" w:hAnsi="Menlo" w:cs="Courier"/>
+          <w:color w:val="6897BB"/>
+        </w:rPr>
+        <w:t>5</w:t>
+      </w:r>
+      <w:r>
+        <w:rPr>
+          <w:rFonts w:ascii="Menlo" w:hAnsi="Menlo" w:cs="Courier"/>
+          <w:color w:val="A9B7C6"/>
+        </w:rPr>
+        <w:t>))</w:t>
+      </w:r>
+      <w:r>
+        <w:rPr>
+          <w:rFonts w:ascii="Menlo" w:hAnsi="Menlo" w:cs="Courier"/>
+          <w:color w:val="A9B7C6"/>
+        </w:rPr>
+        <w:br/>
+        <w:t>)</w:t>
+      </w:r>
+      <w:r>
+        <w:rPr>
+          <w:rFonts w:ascii="Menlo" w:hAnsi="Menlo" w:cs="Courier"/>
+          <w:color w:val="A9B7C6"/>
+        </w:rPr>
+        <w:br/>
+      </w:r>
+      <w:proofErr w:type="spellStart"/>
+      <w:r>
+        <w:rPr>
+          <w:rFonts w:ascii="Menlo" w:hAnsi="Menlo" w:cs="Courier"/>
+          <w:color w:val="A9B7C6"/>
+        </w:rPr>
+        <w:t>transactionData.filter</w:t>
+      </w:r>
+      <w:proofErr w:type="spellEnd"/>
+      <w:r>
+        <w:rPr>
+          <w:rFonts w:ascii="Menlo" w:hAnsi="Menlo" w:cs="Courier"/>
+          <w:color w:val="A9B7C6"/>
+        </w:rPr>
+        <w:t xml:space="preserve">(r =&gt; </w:t>
+      </w:r>
+      <w:proofErr w:type="spellStart"/>
+      <w:r>
+        <w:rPr>
+          <w:rFonts w:ascii="Menlo" w:hAnsi="Menlo" w:cs="Courier"/>
+          <w:color w:val="A9B7C6"/>
+        </w:rPr>
+        <w:t>r.bankId.equals</w:t>
+      </w:r>
+      <w:proofErr w:type="spellEnd"/>
+      <w:r>
+        <w:rPr>
+          <w:rFonts w:ascii="Menlo" w:hAnsi="Menlo" w:cs="Courier"/>
+          <w:color w:val="A9B7C6"/>
+        </w:rPr>
+        <w:t>(</w:t>
+      </w:r>
+      <w:r>
+        <w:rPr>
+          <w:rFonts w:ascii="Menlo" w:hAnsi="Menlo" w:cs="Courier"/>
+          <w:color w:val="6A8759"/>
+        </w:rPr>
+        <w:t>"A"</w:t>
+      </w:r>
+      <w:r>
+        <w:rPr>
+          <w:rFonts w:ascii="Menlo" w:hAnsi="Menlo" w:cs="Courier"/>
+          <w:color w:val="A9B7C6"/>
+        </w:rPr>
+        <w:t>)).</w:t>
+      </w:r>
+      <w:proofErr w:type="spellStart"/>
+      <w:r>
+        <w:rPr>
+          <w:rFonts w:ascii="Menlo" w:hAnsi="Menlo" w:cs="Courier"/>
+          <w:color w:val="A9B7C6"/>
+        </w:rPr>
+        <w:t>foreach</w:t>
+      </w:r>
+      <w:proofErr w:type="spellEnd"/>
+      <w:r>
+        <w:rPr>
+          <w:rFonts w:ascii="Menlo" w:hAnsi="Menlo" w:cs="Courier"/>
+          <w:color w:val="A9B7C6"/>
+        </w:rPr>
+        <w:t>(</w:t>
+      </w:r>
+      <w:r>
+        <w:rPr>
+          <w:rFonts w:ascii="Menlo" w:hAnsi="Menlo" w:cs="Courier"/>
+          <w:color w:val="A9B7C6"/>
+        </w:rPr>
+        <w:br/>
+        <w:t xml:space="preserve">  line =&gt; </w:t>
+      </w:r>
+      <w:r>
+        <w:rPr>
+          <w:rFonts w:ascii="Menlo" w:hAnsi="Menlo" w:cs="Courier"/>
+          <w:b/>
+          <w:bCs/>
+          <w:color w:val="CC7832"/>
+        </w:rPr>
+        <w:t>if</w:t>
+      </w:r>
+      <w:r>
+        <w:rPr>
+          <w:rFonts w:ascii="Menlo" w:hAnsi="Menlo" w:cs="Courier"/>
+          <w:color w:val="A9B7C6"/>
+        </w:rPr>
+        <w:t>(</w:t>
+      </w:r>
+      <w:proofErr w:type="spellStart"/>
+      <w:r>
+        <w:rPr>
+          <w:rFonts w:ascii="Menlo" w:hAnsi="Menlo" w:cs="Courier"/>
+          <w:color w:val="A9B7C6"/>
+        </w:rPr>
+        <w:t>transactionCodeMapBroadcast.value</w:t>
+      </w:r>
+      <w:proofErr w:type="spellEnd"/>
+      <w:r>
+        <w:rPr>
+          <w:rFonts w:ascii="Menlo" w:hAnsi="Menlo" w:cs="Courier"/>
+          <w:color w:val="A9B7C6"/>
+        </w:rPr>
+        <w:t>(</w:t>
+      </w:r>
+      <w:proofErr w:type="spellStart"/>
+      <w:r>
+        <w:rPr>
+          <w:rFonts w:ascii="Menlo" w:hAnsi="Menlo" w:cs="Courier"/>
+          <w:color w:val="A9B7C6"/>
+        </w:rPr>
+        <w:t>line.transactionCode</w:t>
+      </w:r>
+      <w:proofErr w:type="spellEnd"/>
+      <w:r>
+        <w:rPr>
+          <w:rFonts w:ascii="Menlo" w:hAnsi="Menlo" w:cs="Courier"/>
+          <w:color w:val="A9B7C6"/>
+        </w:rPr>
+        <w:t>).equals(</w:t>
+      </w:r>
+      <w:r>
+        <w:rPr>
+          <w:rFonts w:ascii="Menlo" w:hAnsi="Menlo" w:cs="Courier"/>
+          <w:color w:val="6A8759"/>
+        </w:rPr>
+        <w:t>"OTHER"</w:t>
+      </w:r>
+      <w:r>
+        <w:rPr>
+          <w:rFonts w:ascii="Menlo" w:hAnsi="Menlo" w:cs="Courier"/>
+          <w:color w:val="A9B7C6"/>
+        </w:rPr>
+        <w:t>)) {</w:t>
+      </w:r>
+      <w:r>
+        <w:rPr>
+          <w:rFonts w:ascii="Menlo" w:hAnsi="Menlo" w:cs="Courier"/>
+          <w:color w:val="A9B7C6"/>
+        </w:rPr>
+        <w:br/>
+        <w:t xml:space="preserve">    </w:t>
+      </w:r>
+      <w:proofErr w:type="spellStart"/>
+      <w:r>
+        <w:rPr>
+          <w:rFonts w:ascii="Menlo" w:hAnsi="Menlo" w:cs="Courier"/>
+          <w:color w:val="A9B7C6"/>
+        </w:rPr>
+        <w:t>countAccum</w:t>
+      </w:r>
+      <w:proofErr w:type="spellEnd"/>
+      <w:r>
+        <w:rPr>
+          <w:rFonts w:ascii="Menlo" w:hAnsi="Menlo" w:cs="Courier"/>
+          <w:color w:val="A9B7C6"/>
+        </w:rPr>
+        <w:t xml:space="preserve"> += </w:t>
+      </w:r>
+      <w:r>
+        <w:rPr>
+          <w:rFonts w:ascii="Menlo" w:hAnsi="Menlo" w:cs="Courier"/>
+          <w:color w:val="6897BB"/>
+        </w:rPr>
+        <w:t>1</w:t>
+      </w:r>
+      <w:r>
+        <w:rPr>
+          <w:rFonts w:ascii="Menlo" w:hAnsi="Menlo" w:cs="Courier"/>
+          <w:color w:val="6897BB"/>
+        </w:rPr>
+        <w:br/>
+        <w:t xml:space="preserve">  </w:t>
+      </w:r>
+      <w:r>
+        <w:rPr>
+          <w:rFonts w:ascii="Menlo" w:hAnsi="Menlo" w:cs="Courier"/>
+          <w:color w:val="A9B7C6"/>
+        </w:rPr>
+        <w:t>}</w:t>
+      </w:r>
+      <w:r>
+        <w:rPr>
+          <w:rFonts w:ascii="Menlo" w:hAnsi="Menlo" w:cs="Courier"/>
+          <w:color w:val="A9B7C6"/>
+        </w:rPr>
+        <w:br/>
+        <w:t>)</w:t>
+      </w:r>
+    </w:p>
+    <w:p>
+      <w:pPr>
+        <w:shd w:val="clear" w:color="auto" w:fill="2B2B2B"/>
+        <w:tabs>
+          <w:tab w:val="left" w:pos="916"/>
+          <w:tab w:val="left" w:pos="1832"/>
+          <w:tab w:val="left" w:pos="2748"/>
+          <w:tab w:val="left" w:pos="3664"/>
+          <w:tab w:val="left" w:pos="4580"/>
+          <w:tab w:val="left" w:pos="5496"/>
+          <w:tab w:val="left" w:pos="6412"/>
+          <w:tab w:val="left" w:pos="7328"/>
+          <w:tab w:val="left" w:pos="8244"/>
+          <w:tab w:val="left" w:pos="9160"/>
+          <w:tab w:val="left" w:pos="10076"/>
+          <w:tab w:val="left" w:pos="10992"/>
+          <w:tab w:val="left" w:pos="11908"/>
+          <w:tab w:val="left" w:pos="12824"/>
+          <w:tab w:val="left" w:pos="13740"/>
+          <w:tab w:val="left" w:pos="14656"/>
+        </w:tabs>
+        <w:rPr>
+          <w:rFonts w:ascii="Menlo" w:hAnsi="Menlo" w:cs="Courier"/>
+          <w:color w:val="A9B7C6"/>
+        </w:rPr>
+      </w:pPr>
+      <w:r>
+        <w:rPr>
+          <w:rFonts w:ascii="Menlo" w:hAnsi="Menlo" w:cs="Courier"/>
+          <w:color w:val="A9B7C6"/>
+        </w:rPr>
+        <w:br/>
+      </w:r>
+      <w:proofErr w:type="spellStart"/>
+      <w:proofErr w:type="gramStart"/>
+      <w:r>
+        <w:rPr>
+          <w:rFonts w:ascii="Menlo" w:hAnsi="Menlo" w:cs="Courier"/>
+          <w:color w:val="A9B7C6"/>
+        </w:rPr>
+        <w:t>countAccum.value</w:t>
+      </w:r>
+      <w:proofErr w:type="spellEnd"/>
+      <w:proofErr w:type="gramEnd"/>
+      <w:r>
+        <w:rPr>
+          <w:rFonts w:ascii="Menlo" w:hAnsi="Menlo" w:cs="Courier"/>
+          <w:color w:val="A9B7C6"/>
+        </w:rPr>
+        <w:br/>
+      </w:r>
+      <w:r>
+        <w:rPr>
+          <w:rFonts w:ascii="Menlo" w:hAnsi="Menlo" w:cs="Courier"/>
+          <w:color w:val="808080"/>
+        </w:rPr>
+        <w:t xml:space="preserve">//res1: </w:t>
+      </w:r>
+      <w:proofErr w:type="spellStart"/>
+      <w:r>
+        <w:rPr>
+          <w:rFonts w:ascii="Menlo" w:hAnsi="Menlo" w:cs="Courier"/>
+          <w:color w:val="808080"/>
+        </w:rPr>
+        <w:t>Int</w:t>
+      </w:r>
+      <w:proofErr w:type="spellEnd"/>
+      <w:r>
+        <w:rPr>
+          <w:rFonts w:ascii="Menlo" w:hAnsi="Menlo" w:cs="Courier"/>
+          <w:color w:val="808080"/>
+        </w:rPr>
+        <w:t xml:space="preserve"> = 2</w:t>
       </w:r>
     </w:p>
     <w:p/>
     <w:p/>
     <w:p>
-      <w:bookmarkStart w:id="0" w:name="_GoBack"/>
-      <w:bookmarkEnd w:id="0"/>
+      <w:pPr>
+        <w:rPr>
+          <w:b/>
+          <w:sz w:val="28"/>
+          <w:szCs w:val="28"/>
+        </w:rPr>
+      </w:pPr>
+      <w:r>
+        <w:rPr>
+          <w:b/>
+          <w:sz w:val="28"/>
+          <w:szCs w:val="28"/>
+        </w:rPr>
+        <w:t>Python</w:t>
+      </w:r>
+      <w:r>
+        <w:rPr>
+          <w:b/>
+          <w:sz w:val="28"/>
+          <w:szCs w:val="28"/>
+        </w:rPr>
+        <w:t xml:space="preserve"> Answer:</w:t>
+      </w:r>
     </w:p>
+    <w:p>
+      <w:pPr>
+        <w:shd w:val="clear" w:color="auto" w:fill="2B2B2B"/>
+        <w:tabs>
+          <w:tab w:val="left" w:pos="916"/>
+          <w:tab w:val="left" w:pos="1832"/>
+          <w:tab w:val="left" w:pos="2748"/>
+          <w:tab w:val="left" w:pos="3664"/>
+          <w:tab w:val="left" w:pos="4580"/>
+          <w:tab w:val="left" w:pos="5496"/>
+          <w:tab w:val="left" w:pos="6412"/>
+          <w:tab w:val="left" w:pos="7328"/>
+          <w:tab w:val="left" w:pos="8244"/>
+          <w:tab w:val="left" w:pos="9160"/>
+          <w:tab w:val="left" w:pos="10076"/>
+          <w:tab w:val="left" w:pos="10992"/>
+          <w:tab w:val="left" w:pos="11908"/>
+          <w:tab w:val="left" w:pos="12824"/>
+          <w:tab w:val="left" w:pos="13740"/>
+          <w:tab w:val="left" w:pos="14656"/>
+        </w:tabs>
+        <w:rPr>
+          <w:rFonts w:ascii="Menlo" w:hAnsi="Menlo" w:cs="Courier"/>
+          <w:color w:val="A9B7C6"/>
+        </w:rPr>
+      </w:pPr>
+      <w:proofErr w:type="spellStart"/>
+      <w:proofErr w:type="gramStart"/>
+      <w:r>
+        <w:rPr>
+          <w:rFonts w:ascii="Menlo" w:hAnsi="Menlo" w:cs="Courier"/>
+          <w:color w:val="A9B7C6"/>
+        </w:rPr>
+        <w:t>transactionCodeMap</w:t>
+      </w:r>
+      <w:proofErr w:type="spellEnd"/>
+      <w:proofErr w:type="gramEnd"/>
+      <w:r>
+        <w:rPr>
+          <w:rFonts w:ascii="Menlo" w:hAnsi="Menlo" w:cs="Courier"/>
+          <w:color w:val="A9B7C6"/>
+        </w:rPr>
+        <w:t xml:space="preserve"> = {</w:t>
+      </w:r>
+      <w:r>
+        <w:rPr>
+          <w:rFonts w:ascii="Menlo" w:hAnsi="Menlo" w:cs="Courier"/>
+          <w:color w:val="A9B7C6"/>
+        </w:rPr>
+        <w:br/>
+        <w:t xml:space="preserve">    </w:t>
+      </w:r>
+      <w:r>
+        <w:rPr>
+          <w:rFonts w:ascii="Menlo" w:hAnsi="Menlo" w:cs="Courier"/>
+          <w:color w:val="A5C261"/>
+        </w:rPr>
+        <w:t>"C"</w:t>
+      </w:r>
+      <w:r>
+        <w:rPr>
+          <w:rFonts w:ascii="Menlo" w:hAnsi="Menlo" w:cs="Courier"/>
+          <w:color w:val="A9B7C6"/>
+        </w:rPr>
+        <w:t xml:space="preserve">: </w:t>
+      </w:r>
+      <w:r>
+        <w:rPr>
+          <w:rFonts w:ascii="Menlo" w:hAnsi="Menlo" w:cs="Courier"/>
+          <w:color w:val="A5C261"/>
+        </w:rPr>
+        <w:t>"CASH_ADVANCE"</w:t>
+      </w:r>
+      <w:r>
+        <w:rPr>
+          <w:rFonts w:ascii="Menlo" w:hAnsi="Menlo" w:cs="Courier"/>
+          <w:color w:val="CC7832"/>
+        </w:rPr>
+        <w:t>,</w:t>
+      </w:r>
+      <w:r>
+        <w:rPr>
+          <w:rFonts w:ascii="Menlo" w:hAnsi="Menlo" w:cs="Courier"/>
+          <w:color w:val="CC7832"/>
+        </w:rPr>
+        <w:br/>
+        <w:t xml:space="preserve">    </w:t>
+      </w:r>
+      <w:r>
+        <w:rPr>
+          <w:rFonts w:ascii="Menlo" w:hAnsi="Menlo" w:cs="Courier"/>
+          <w:color w:val="A5C261"/>
+        </w:rPr>
+        <w:t>"S"</w:t>
+      </w:r>
+      <w:r>
+        <w:rPr>
+          <w:rFonts w:ascii="Menlo" w:hAnsi="Menlo" w:cs="Courier"/>
+          <w:color w:val="A9B7C6"/>
+        </w:rPr>
+        <w:t xml:space="preserve">: </w:t>
+      </w:r>
+      <w:r>
+        <w:rPr>
+          <w:rFonts w:ascii="Menlo" w:hAnsi="Menlo" w:cs="Courier"/>
+          <w:color w:val="A5C261"/>
+        </w:rPr>
+        <w:t>"BALANCE_INQUIRY"</w:t>
+      </w:r>
+      <w:r>
+        <w:rPr>
+          <w:rFonts w:ascii="Menlo" w:hAnsi="Menlo" w:cs="Courier"/>
+          <w:color w:val="CC7832"/>
+        </w:rPr>
+        <w:t>,</w:t>
+      </w:r>
+      <w:r>
+        <w:rPr>
+          <w:rFonts w:ascii="Menlo" w:hAnsi="Menlo" w:cs="Courier"/>
+          <w:color w:val="CC7832"/>
+        </w:rPr>
+        <w:br/>
+        <w:t xml:space="preserve">    </w:t>
+      </w:r>
+      <w:r>
+        <w:rPr>
+          <w:rFonts w:ascii="Menlo" w:hAnsi="Menlo" w:cs="Courier"/>
+          <w:color w:val="A5C261"/>
+        </w:rPr>
+        <w:t>"B"</w:t>
+      </w:r>
+      <w:r>
+        <w:rPr>
+          <w:rFonts w:ascii="Menlo" w:hAnsi="Menlo" w:cs="Courier"/>
+          <w:color w:val="A9B7C6"/>
+        </w:rPr>
+        <w:t xml:space="preserve">: </w:t>
+      </w:r>
+      <w:r>
+        <w:rPr>
+          <w:rFonts w:ascii="Menlo" w:hAnsi="Menlo" w:cs="Courier"/>
+          <w:color w:val="A5C261"/>
+        </w:rPr>
+        <w:t>"BALANCE_TRANSFER"</w:t>
+      </w:r>
+      <w:r>
+        <w:rPr>
+          <w:rFonts w:ascii="Menlo" w:hAnsi="Menlo" w:cs="Courier"/>
+          <w:color w:val="CC7832"/>
+        </w:rPr>
+        <w:t>,</w:t>
+      </w:r>
+      <w:r>
+        <w:rPr>
+          <w:rFonts w:ascii="Menlo" w:hAnsi="Menlo" w:cs="Courier"/>
+          <w:color w:val="CC7832"/>
+        </w:rPr>
+        <w:br/>
+        <w:t xml:space="preserve">    </w:t>
+      </w:r>
+      <w:r>
+        <w:rPr>
+          <w:rFonts w:ascii="Menlo" w:hAnsi="Menlo" w:cs="Courier"/>
+          <w:color w:val="A5C261"/>
+        </w:rPr>
+        <w:t>"A"</w:t>
+      </w:r>
+      <w:r>
+        <w:rPr>
+          <w:rFonts w:ascii="Menlo" w:hAnsi="Menlo" w:cs="Courier"/>
+          <w:color w:val="A9B7C6"/>
+        </w:rPr>
+        <w:t xml:space="preserve">: </w:t>
+      </w:r>
+      <w:r>
+        <w:rPr>
+          <w:rFonts w:ascii="Menlo" w:hAnsi="Menlo" w:cs="Courier"/>
+          <w:color w:val="A5C261"/>
+        </w:rPr>
+        <w:t>"OTHER"</w:t>
+      </w:r>
+      <w:r>
+        <w:rPr>
+          <w:rFonts w:ascii="Menlo" w:hAnsi="Menlo" w:cs="Courier"/>
+          <w:color w:val="CC7832"/>
+        </w:rPr>
+        <w:t>,</w:t>
+      </w:r>
+      <w:r>
+        <w:rPr>
+          <w:rFonts w:ascii="Menlo" w:hAnsi="Menlo" w:cs="Courier"/>
+          <w:color w:val="CC7832"/>
+        </w:rPr>
+        <w:br/>
+        <w:t xml:space="preserve">    </w:t>
+      </w:r>
+      <w:r>
+        <w:rPr>
+          <w:rFonts w:ascii="Menlo" w:hAnsi="Menlo" w:cs="Courier"/>
+          <w:color w:val="A5C261"/>
+        </w:rPr>
+        <w:t>"V"</w:t>
+      </w:r>
+      <w:r>
+        <w:rPr>
+          <w:rFonts w:ascii="Menlo" w:hAnsi="Menlo" w:cs="Courier"/>
+          <w:color w:val="A9B7C6"/>
+        </w:rPr>
+        <w:t xml:space="preserve">: </w:t>
+      </w:r>
+      <w:r>
+        <w:rPr>
+          <w:rFonts w:ascii="Menlo" w:hAnsi="Menlo" w:cs="Courier"/>
+          <w:color w:val="A5C261"/>
+        </w:rPr>
+        <w:t>"OTHER"</w:t>
+      </w:r>
+      <w:r>
+        <w:rPr>
+          <w:rFonts w:ascii="Menlo" w:hAnsi="Menlo" w:cs="Courier"/>
+          <w:color w:val="CC7832"/>
+        </w:rPr>
+        <w:t>,</w:t>
+      </w:r>
+      <w:r>
+        <w:rPr>
+          <w:rFonts w:ascii="Menlo" w:hAnsi="Menlo" w:cs="Courier"/>
+          <w:color w:val="CC7832"/>
+        </w:rPr>
+        <w:br/>
+        <w:t xml:space="preserve">    </w:t>
+      </w:r>
+      <w:r>
+        <w:rPr>
+          <w:rFonts w:ascii="Menlo" w:hAnsi="Menlo" w:cs="Courier"/>
+          <w:color w:val="A5C261"/>
+        </w:rPr>
+        <w:t>"O"</w:t>
+      </w:r>
+      <w:r>
+        <w:rPr>
+          <w:rFonts w:ascii="Menlo" w:hAnsi="Menlo" w:cs="Courier"/>
+          <w:color w:val="A9B7C6"/>
+        </w:rPr>
+        <w:t xml:space="preserve">: </w:t>
+      </w:r>
+      <w:r>
+        <w:rPr>
+          <w:rFonts w:ascii="Menlo" w:hAnsi="Menlo" w:cs="Courier"/>
+          <w:color w:val="A5C261"/>
+        </w:rPr>
+        <w:t>"OTHER"</w:t>
+      </w:r>
+      <w:r>
+        <w:rPr>
+          <w:rFonts w:ascii="Menlo" w:hAnsi="Menlo" w:cs="Courier"/>
+          <w:color w:val="CC7832"/>
+        </w:rPr>
+        <w:t>,</w:t>
+      </w:r>
+      <w:r>
+        <w:rPr>
+          <w:rFonts w:ascii="Menlo" w:hAnsi="Menlo" w:cs="Courier"/>
+          <w:color w:val="CC7832"/>
+        </w:rPr>
+        <w:br/>
+        <w:t xml:space="preserve">    </w:t>
+      </w:r>
+      <w:r>
+        <w:rPr>
+          <w:rFonts w:ascii="Menlo" w:hAnsi="Menlo" w:cs="Courier"/>
+          <w:color w:val="A5C261"/>
+        </w:rPr>
+        <w:t>"P"</w:t>
+      </w:r>
+      <w:r>
+        <w:rPr>
+          <w:rFonts w:ascii="Menlo" w:hAnsi="Menlo" w:cs="Courier"/>
+          <w:color w:val="A9B7C6"/>
+        </w:rPr>
+        <w:t xml:space="preserve">: </w:t>
+      </w:r>
+      <w:r>
+        <w:rPr>
+          <w:rFonts w:ascii="Menlo" w:hAnsi="Menlo" w:cs="Courier"/>
+          <w:color w:val="A5C261"/>
+        </w:rPr>
+        <w:t>"PREAUTHORIZED"</w:t>
+      </w:r>
+      <w:r>
+        <w:rPr>
+          <w:rFonts w:ascii="Menlo" w:hAnsi="Menlo" w:cs="Courier"/>
+          <w:color w:val="CC7832"/>
+        </w:rPr>
+        <w:t>,</w:t>
+      </w:r>
+      <w:r>
+        <w:rPr>
+          <w:rFonts w:ascii="Menlo" w:hAnsi="Menlo" w:cs="Courier"/>
+          <w:color w:val="CC7832"/>
+        </w:rPr>
+        <w:br/>
+        <w:t xml:space="preserve">    </w:t>
+      </w:r>
+      <w:r>
+        <w:rPr>
+          <w:rFonts w:ascii="Menlo" w:hAnsi="Menlo" w:cs="Courier"/>
+          <w:color w:val="A5C261"/>
+        </w:rPr>
+        <w:t>"R"</w:t>
+      </w:r>
+      <w:r>
+        <w:rPr>
+          <w:rFonts w:ascii="Menlo" w:hAnsi="Menlo" w:cs="Courier"/>
+          <w:color w:val="A9B7C6"/>
+        </w:rPr>
+        <w:t xml:space="preserve">: </w:t>
+      </w:r>
+      <w:r>
+        <w:rPr>
+          <w:rFonts w:ascii="Menlo" w:hAnsi="Menlo" w:cs="Courier"/>
+          <w:color w:val="A5C261"/>
+        </w:rPr>
+        <w:t>"AUTHORIZED"</w:t>
+      </w:r>
+      <w:r>
+        <w:rPr>
+          <w:rFonts w:ascii="Menlo" w:hAnsi="Menlo" w:cs="Courier"/>
+          <w:color w:val="A5C261"/>
+        </w:rPr>
+        <w:br/>
+      </w:r>
+      <w:r>
+        <w:rPr>
+          <w:rFonts w:ascii="Menlo" w:hAnsi="Menlo" w:cs="Courier"/>
+          <w:color w:val="A9B7C6"/>
+        </w:rPr>
+        <w:t>}</w:t>
+      </w:r>
+      <w:r>
+        <w:rPr>
+          <w:rFonts w:ascii="Menlo" w:hAnsi="Menlo" w:cs="Courier"/>
+          <w:color w:val="A9B7C6"/>
+        </w:rPr>
+        <w:br/>
+      </w:r>
+      <w:proofErr w:type="spellStart"/>
+      <w:r>
+        <w:rPr>
+          <w:rFonts w:ascii="Menlo" w:hAnsi="Menlo" w:cs="Courier"/>
+          <w:color w:val="A9B7C6"/>
+        </w:rPr>
+        <w:t>transactionCodeMapBroadcast</w:t>
+      </w:r>
+      <w:proofErr w:type="spellEnd"/>
+      <w:r>
+        <w:rPr>
+          <w:rFonts w:ascii="Menlo" w:hAnsi="Menlo" w:cs="Courier"/>
+          <w:color w:val="A9B7C6"/>
+        </w:rPr>
+        <w:t xml:space="preserve"> = </w:t>
+      </w:r>
+      <w:proofErr w:type="spellStart"/>
+      <w:r>
+        <w:rPr>
+          <w:rFonts w:ascii="Menlo" w:hAnsi="Menlo" w:cs="Courier"/>
+          <w:color w:val="A9B7C6"/>
+        </w:rPr>
+        <w:t>sc.broadcast</w:t>
+      </w:r>
+      <w:proofErr w:type="spellEnd"/>
+      <w:r>
+        <w:rPr>
+          <w:rFonts w:ascii="Menlo" w:hAnsi="Menlo" w:cs="Courier"/>
+          <w:color w:val="A9B7C6"/>
+        </w:rPr>
+        <w:t>(</w:t>
+      </w:r>
+      <w:proofErr w:type="spellStart"/>
+      <w:r>
+        <w:rPr>
+          <w:rFonts w:ascii="Menlo" w:hAnsi="Menlo" w:cs="Courier"/>
+          <w:color w:val="A9B7C6"/>
+        </w:rPr>
+        <w:t>transactionCodeMap</w:t>
+      </w:r>
+      <w:proofErr w:type="spellEnd"/>
+      <w:r>
+        <w:rPr>
+          <w:rFonts w:ascii="Menlo" w:hAnsi="Menlo" w:cs="Courier"/>
+          <w:color w:val="A9B7C6"/>
+        </w:rPr>
+        <w:t>)</w:t>
+      </w:r>
+      <w:r>
+        <w:rPr>
+          <w:rFonts w:ascii="Menlo" w:hAnsi="Menlo" w:cs="Courier"/>
+          <w:color w:val="A9B7C6"/>
+        </w:rPr>
+        <w:br/>
+      </w:r>
+      <w:r>
+        <w:rPr>
+          <w:rFonts w:ascii="Menlo" w:hAnsi="Menlo" w:cs="Courier"/>
+          <w:color w:val="A9B7C6"/>
+        </w:rPr>
+        <w:br/>
+      </w:r>
+      <w:proofErr w:type="spellStart"/>
+      <w:r>
+        <w:rPr>
+          <w:rFonts w:ascii="Menlo" w:hAnsi="Menlo" w:cs="Courier"/>
+          <w:color w:val="A9B7C6"/>
+        </w:rPr>
+        <w:t>countAccum</w:t>
+      </w:r>
+      <w:proofErr w:type="spellEnd"/>
+      <w:r>
+        <w:rPr>
+          <w:rFonts w:ascii="Menlo" w:hAnsi="Menlo" w:cs="Courier"/>
+          <w:color w:val="A9B7C6"/>
+        </w:rPr>
+        <w:t xml:space="preserve"> = </w:t>
+      </w:r>
+      <w:proofErr w:type="spellStart"/>
+      <w:r>
+        <w:rPr>
+          <w:rFonts w:ascii="Menlo" w:hAnsi="Menlo" w:cs="Courier"/>
+          <w:color w:val="A9B7C6"/>
+        </w:rPr>
+        <w:t>sc.accumulator</w:t>
+      </w:r>
+      <w:proofErr w:type="spellEnd"/>
+      <w:r>
+        <w:rPr>
+          <w:rFonts w:ascii="Menlo" w:hAnsi="Menlo" w:cs="Courier"/>
+          <w:color w:val="A9B7C6"/>
+        </w:rPr>
+        <w:t>(</w:t>
+      </w:r>
+      <w:r>
+        <w:rPr>
+          <w:rFonts w:ascii="Menlo" w:hAnsi="Menlo" w:cs="Courier"/>
+          <w:color w:val="6897BB"/>
+        </w:rPr>
+        <w:t>0</w:t>
+      </w:r>
+      <w:r>
+        <w:rPr>
+          <w:rFonts w:ascii="Menlo" w:hAnsi="Menlo" w:cs="Courier"/>
+          <w:color w:val="A9B7C6"/>
+        </w:rPr>
+        <w:t>)</w:t>
+      </w:r>
+      <w:r>
+        <w:rPr>
+          <w:rFonts w:ascii="Menlo" w:hAnsi="Menlo" w:cs="Courier"/>
+          <w:color w:val="A9B7C6"/>
+        </w:rPr>
+        <w:br/>
+      </w:r>
+      <w:r>
+        <w:rPr>
+          <w:rFonts w:ascii="Menlo" w:hAnsi="Menlo" w:cs="Courier"/>
+          <w:color w:val="A9B7C6"/>
+        </w:rPr>
+        <w:br/>
+      </w:r>
+      <w:proofErr w:type="spellStart"/>
+      <w:r>
+        <w:rPr>
+          <w:rFonts w:ascii="Menlo" w:hAnsi="Menlo" w:cs="Courier"/>
+          <w:color w:val="A9B7C6"/>
+        </w:rPr>
+        <w:t>transactionFile</w:t>
+      </w:r>
+      <w:proofErr w:type="spellEnd"/>
+      <w:r>
+        <w:rPr>
+          <w:rFonts w:ascii="Menlo" w:hAnsi="Menlo" w:cs="Courier"/>
+          <w:color w:val="A9B7C6"/>
+        </w:rPr>
+        <w:t xml:space="preserve"> = </w:t>
+      </w:r>
+      <w:proofErr w:type="spellStart"/>
+      <w:r>
+        <w:rPr>
+          <w:rFonts w:ascii="Menlo" w:hAnsi="Menlo" w:cs="Courier"/>
+          <w:color w:val="A9B7C6"/>
+        </w:rPr>
+        <w:t>sc.textFile</w:t>
+      </w:r>
+      <w:proofErr w:type="spellEnd"/>
+      <w:r>
+        <w:rPr>
+          <w:rFonts w:ascii="Menlo" w:hAnsi="Menlo" w:cs="Courier"/>
+          <w:color w:val="A9B7C6"/>
+        </w:rPr>
+        <w:t>(</w:t>
+      </w:r>
+      <w:r>
+        <w:rPr>
+          <w:rFonts w:ascii="Menlo" w:hAnsi="Menlo" w:cs="Courier"/>
+          <w:color w:val="A5C261"/>
+        </w:rPr>
+        <w:t>"/user/cloudera/spark-workshop-data/transactions/user_financial_transactions.tsv"</w:t>
+      </w:r>
+      <w:r>
+        <w:rPr>
+          <w:rFonts w:ascii="Menlo" w:hAnsi="Menlo" w:cs="Courier"/>
+          <w:color w:val="A9B7C6"/>
+        </w:rPr>
+        <w:t>)</w:t>
+      </w:r>
+      <w:r>
+        <w:rPr>
+          <w:rFonts w:ascii="Menlo" w:hAnsi="Menlo" w:cs="Courier"/>
+          <w:color w:val="A9B7C6"/>
+        </w:rPr>
+        <w:br/>
+      </w:r>
+      <w:r>
+        <w:rPr>
+          <w:rFonts w:ascii="Menlo" w:hAnsi="Menlo" w:cs="Courier"/>
+          <w:color w:val="A9B7C6"/>
+        </w:rPr>
+        <w:br/>
+      </w:r>
+      <w:proofErr w:type="spellStart"/>
+      <w:r>
+        <w:rPr>
+          <w:rFonts w:ascii="Menlo" w:hAnsi="Menlo" w:cs="Courier"/>
+          <w:b/>
+          <w:bCs/>
+          <w:color w:val="CC7832"/>
+        </w:rPr>
+        <w:t>def</w:t>
+      </w:r>
+      <w:proofErr w:type="spellEnd"/>
+      <w:r>
+        <w:rPr>
+          <w:rFonts w:ascii="Menlo" w:hAnsi="Menlo" w:cs="Courier"/>
+          <w:b/>
+          <w:bCs/>
+          <w:color w:val="CC7832"/>
+        </w:rPr>
+        <w:t xml:space="preserve"> </w:t>
+      </w:r>
+      <w:proofErr w:type="spellStart"/>
+      <w:r>
+        <w:rPr>
+          <w:rFonts w:ascii="Menlo" w:hAnsi="Menlo" w:cs="Courier"/>
+          <w:b/>
+          <w:bCs/>
+          <w:color w:val="A9B7C6"/>
+        </w:rPr>
+        <w:t>accumFunction</w:t>
+      </w:r>
+      <w:proofErr w:type="spellEnd"/>
+      <w:r>
+        <w:rPr>
+          <w:rFonts w:ascii="Menlo" w:hAnsi="Menlo" w:cs="Courier"/>
+          <w:color w:val="A9B7C6"/>
+        </w:rPr>
+        <w:t>(line):</w:t>
+      </w:r>
+      <w:r>
+        <w:rPr>
+          <w:rFonts w:ascii="Menlo" w:hAnsi="Menlo" w:cs="Courier"/>
+          <w:color w:val="A9B7C6"/>
+        </w:rPr>
+        <w:br/>
+        <w:t xml:space="preserve">    </w:t>
+      </w:r>
+      <w:r>
+        <w:rPr>
+          <w:rFonts w:ascii="Menlo" w:hAnsi="Menlo" w:cs="Courier"/>
+          <w:b/>
+          <w:bCs/>
+          <w:color w:val="CC7832"/>
+        </w:rPr>
+        <w:t xml:space="preserve">global </w:t>
+      </w:r>
+      <w:proofErr w:type="spellStart"/>
+      <w:r>
+        <w:rPr>
+          <w:rFonts w:ascii="Menlo" w:hAnsi="Menlo" w:cs="Courier"/>
+          <w:color w:val="A9B7C6"/>
+        </w:rPr>
+        <w:t>countAccum</w:t>
+      </w:r>
+      <w:proofErr w:type="spellEnd"/>
+      <w:r>
+        <w:rPr>
+          <w:rFonts w:ascii="Menlo" w:hAnsi="Menlo" w:cs="Courier"/>
+          <w:color w:val="A9B7C6"/>
+        </w:rPr>
+        <w:br/>
+        <w:t xml:space="preserve">    </w:t>
+      </w:r>
+      <w:r>
+        <w:rPr>
+          <w:rFonts w:ascii="Menlo" w:hAnsi="Menlo" w:cs="Courier"/>
+          <w:b/>
+          <w:bCs/>
+          <w:color w:val="CC7832"/>
+        </w:rPr>
+        <w:t xml:space="preserve">if </w:t>
+      </w:r>
+      <w:proofErr w:type="spellStart"/>
+      <w:r>
+        <w:rPr>
+          <w:rFonts w:ascii="Menlo" w:hAnsi="Menlo" w:cs="Courier"/>
+          <w:color w:val="A9B7C6"/>
+        </w:rPr>
+        <w:t>transactionCodeMapBroadcast.value</w:t>
+      </w:r>
+      <w:proofErr w:type="spellEnd"/>
+      <w:r>
+        <w:rPr>
+          <w:rFonts w:ascii="Menlo" w:hAnsi="Menlo" w:cs="Courier"/>
+          <w:color w:val="A9B7C6"/>
+        </w:rPr>
+        <w:t>[line[</w:t>
+      </w:r>
+      <w:r>
+        <w:rPr>
+          <w:rFonts w:ascii="Menlo" w:hAnsi="Menlo" w:cs="Courier"/>
+          <w:color w:val="6897BB"/>
+        </w:rPr>
+        <w:t>3</w:t>
+      </w:r>
+      <w:r>
+        <w:rPr>
+          <w:rFonts w:ascii="Menlo" w:hAnsi="Menlo" w:cs="Courier"/>
+          <w:color w:val="A9B7C6"/>
+        </w:rPr>
+        <w:t xml:space="preserve">]] == </w:t>
+      </w:r>
+      <w:r>
+        <w:rPr>
+          <w:rFonts w:ascii="Menlo" w:hAnsi="Menlo" w:cs="Courier"/>
+          <w:color w:val="A5C261"/>
+        </w:rPr>
+        <w:t>"OTHER"</w:t>
+      </w:r>
+      <w:r>
+        <w:rPr>
+          <w:rFonts w:ascii="Menlo" w:hAnsi="Menlo" w:cs="Courier"/>
+          <w:color w:val="A9B7C6"/>
+        </w:rPr>
+        <w:t>:</w:t>
+      </w:r>
+      <w:r>
+        <w:rPr>
+          <w:rFonts w:ascii="Menlo" w:hAnsi="Menlo" w:cs="Courier"/>
+          <w:color w:val="A9B7C6"/>
+        </w:rPr>
+        <w:br/>
+        <w:t xml:space="preserve">        </w:t>
+      </w:r>
+      <w:proofErr w:type="spellStart"/>
+      <w:r>
+        <w:rPr>
+          <w:rFonts w:ascii="Menlo" w:hAnsi="Menlo" w:cs="Courier"/>
+          <w:color w:val="A9B7C6"/>
+        </w:rPr>
+        <w:t>countAccum</w:t>
+      </w:r>
+      <w:proofErr w:type="spellEnd"/>
+      <w:r>
+        <w:rPr>
+          <w:rFonts w:ascii="Menlo" w:hAnsi="Menlo" w:cs="Courier"/>
+          <w:color w:val="A9B7C6"/>
+        </w:rPr>
+        <w:t xml:space="preserve"> += </w:t>
+      </w:r>
+      <w:r>
+        <w:rPr>
+          <w:rFonts w:ascii="Menlo" w:hAnsi="Menlo" w:cs="Courier"/>
+          <w:color w:val="6897BB"/>
+        </w:rPr>
+        <w:t>1</w:t>
+      </w:r>
+      <w:r>
+        <w:rPr>
+          <w:rFonts w:ascii="Menlo" w:hAnsi="Menlo" w:cs="Courier"/>
+          <w:color w:val="6897BB"/>
+        </w:rPr>
+        <w:br/>
+      </w:r>
+      <w:r>
+        <w:rPr>
+          <w:rFonts w:ascii="Menlo" w:hAnsi="Menlo" w:cs="Courier"/>
+          <w:color w:val="6897BB"/>
+        </w:rPr>
+        <w:br/>
+      </w:r>
+      <w:proofErr w:type="spellStart"/>
+      <w:r>
+        <w:rPr>
+          <w:rFonts w:ascii="Menlo" w:hAnsi="Menlo" w:cs="Courier"/>
+          <w:color w:val="A9B7C6"/>
+        </w:rPr>
+        <w:t>transactionData</w:t>
+      </w:r>
+      <w:proofErr w:type="spellEnd"/>
+      <w:r>
+        <w:rPr>
+          <w:rFonts w:ascii="Menlo" w:hAnsi="Menlo" w:cs="Courier"/>
+          <w:color w:val="A9B7C6"/>
+        </w:rPr>
+        <w:t xml:space="preserve"> = </w:t>
+      </w:r>
+      <w:proofErr w:type="spellStart"/>
+      <w:r>
+        <w:rPr>
+          <w:rFonts w:ascii="Menlo" w:hAnsi="Menlo" w:cs="Courier"/>
+          <w:color w:val="A9B7C6"/>
+        </w:rPr>
+        <w:t>transactionFile.map</w:t>
+      </w:r>
+      <w:proofErr w:type="spellEnd"/>
+      <w:r>
+        <w:rPr>
+          <w:rFonts w:ascii="Menlo" w:hAnsi="Menlo" w:cs="Courier"/>
+          <w:color w:val="A9B7C6"/>
+        </w:rPr>
+        <w:t>(</w:t>
+      </w:r>
+      <w:r>
+        <w:rPr>
+          <w:rFonts w:ascii="Menlo" w:hAnsi="Menlo" w:cs="Courier"/>
+          <w:b/>
+          <w:bCs/>
+          <w:color w:val="CC7832"/>
+        </w:rPr>
+        <w:t xml:space="preserve">lambda </w:t>
+      </w:r>
+      <w:r>
+        <w:rPr>
+          <w:rFonts w:ascii="Menlo" w:hAnsi="Menlo" w:cs="Courier"/>
+          <w:color w:val="A9B7C6"/>
+        </w:rPr>
+        <w:t xml:space="preserve">line: </w:t>
+      </w:r>
+      <w:proofErr w:type="spellStart"/>
+      <w:r>
+        <w:rPr>
+          <w:rFonts w:ascii="Menlo" w:hAnsi="Menlo" w:cs="Courier"/>
+          <w:color w:val="A9B7C6"/>
+        </w:rPr>
+        <w:t>line.split</w:t>
+      </w:r>
+      <w:proofErr w:type="spellEnd"/>
+      <w:r>
+        <w:rPr>
+          <w:rFonts w:ascii="Menlo" w:hAnsi="Menlo" w:cs="Courier"/>
+          <w:color w:val="A9B7C6"/>
+        </w:rPr>
+        <w:t>(</w:t>
+      </w:r>
+      <w:r>
+        <w:rPr>
+          <w:rFonts w:ascii="Menlo" w:hAnsi="Menlo" w:cs="Courier"/>
+          <w:color w:val="A5C261"/>
+        </w:rPr>
+        <w:t>"</w:t>
+      </w:r>
+      <w:r>
+        <w:rPr>
+          <w:rFonts w:ascii="Menlo" w:hAnsi="Menlo" w:cs="Courier"/>
+          <w:color w:val="CC7832"/>
+        </w:rPr>
+        <w:t>\t</w:t>
+      </w:r>
+      <w:r>
+        <w:rPr>
+          <w:rFonts w:ascii="Menlo" w:hAnsi="Menlo" w:cs="Courier"/>
+          <w:color w:val="A5C261"/>
+        </w:rPr>
+        <w:t>"</w:t>
+      </w:r>
+      <w:r>
+        <w:rPr>
+          <w:rFonts w:ascii="Menlo" w:hAnsi="Menlo" w:cs="Courier"/>
+          <w:color w:val="A9B7C6"/>
+        </w:rPr>
+        <w:t>))</w:t>
+      </w:r>
+      <w:r>
+        <w:rPr>
+          <w:rFonts w:ascii="Menlo" w:hAnsi="Menlo" w:cs="Courier"/>
+          <w:color w:val="A9B7C6"/>
+        </w:rPr>
+        <w:br/>
+      </w:r>
+      <w:proofErr w:type="spellStart"/>
+      <w:r>
+        <w:rPr>
+          <w:rFonts w:ascii="Menlo" w:hAnsi="Menlo" w:cs="Courier"/>
+          <w:color w:val="A9B7C6"/>
+        </w:rPr>
+        <w:t>transactionData.filter</w:t>
+      </w:r>
+      <w:proofErr w:type="spellEnd"/>
+      <w:r>
+        <w:rPr>
+          <w:rFonts w:ascii="Menlo" w:hAnsi="Menlo" w:cs="Courier"/>
+          <w:color w:val="A9B7C6"/>
+        </w:rPr>
+        <w:t>(</w:t>
+      </w:r>
+      <w:r>
+        <w:rPr>
+          <w:rFonts w:ascii="Menlo" w:hAnsi="Menlo" w:cs="Courier"/>
+          <w:b/>
+          <w:bCs/>
+          <w:color w:val="CC7832"/>
+        </w:rPr>
+        <w:t xml:space="preserve">lambda </w:t>
+      </w:r>
+      <w:r>
+        <w:rPr>
+          <w:rFonts w:ascii="Menlo" w:hAnsi="Menlo" w:cs="Courier"/>
+          <w:color w:val="A9B7C6"/>
+        </w:rPr>
+        <w:t>line: line[</w:t>
+      </w:r>
+      <w:r>
+        <w:rPr>
+          <w:rFonts w:ascii="Menlo" w:hAnsi="Menlo" w:cs="Courier"/>
+          <w:color w:val="6897BB"/>
+        </w:rPr>
+        <w:t>5</w:t>
+      </w:r>
+      <w:r>
+        <w:rPr>
+          <w:rFonts w:ascii="Menlo" w:hAnsi="Menlo" w:cs="Courier"/>
+          <w:color w:val="A9B7C6"/>
+        </w:rPr>
+        <w:t xml:space="preserve">] == </w:t>
+      </w:r>
+      <w:r>
+        <w:rPr>
+          <w:rFonts w:ascii="Menlo" w:hAnsi="Menlo" w:cs="Courier"/>
+          <w:color w:val="A5C261"/>
+        </w:rPr>
+        <w:t>"A"</w:t>
+      </w:r>
+      <w:r>
+        <w:rPr>
+          <w:rFonts w:ascii="Menlo" w:hAnsi="Menlo" w:cs="Courier"/>
+          <w:color w:val="A9B7C6"/>
+        </w:rPr>
+        <w:t>).</w:t>
+      </w:r>
+      <w:proofErr w:type="spellStart"/>
+      <w:r>
+        <w:rPr>
+          <w:rFonts w:ascii="Menlo" w:hAnsi="Menlo" w:cs="Courier"/>
+          <w:color w:val="A9B7C6"/>
+        </w:rPr>
+        <w:t>foreach</w:t>
+      </w:r>
+      <w:proofErr w:type="spellEnd"/>
+      <w:r>
+        <w:rPr>
+          <w:rFonts w:ascii="Menlo" w:hAnsi="Menlo" w:cs="Courier"/>
+          <w:color w:val="A9B7C6"/>
+        </w:rPr>
+        <w:t>(</w:t>
+      </w:r>
+      <w:proofErr w:type="spellStart"/>
+      <w:r>
+        <w:rPr>
+          <w:rFonts w:ascii="Menlo" w:hAnsi="Menlo" w:cs="Courier"/>
+          <w:color w:val="A9B7C6"/>
+        </w:rPr>
+        <w:t>accumFunction</w:t>
+      </w:r>
+      <w:proofErr w:type="spellEnd"/>
+      <w:r>
+        <w:rPr>
+          <w:rFonts w:ascii="Menlo" w:hAnsi="Menlo" w:cs="Courier"/>
+          <w:color w:val="A9B7C6"/>
+        </w:rPr>
+        <w:t>)</w:t>
+      </w:r>
+      <w:r>
+        <w:rPr>
+          <w:rFonts w:ascii="Menlo" w:hAnsi="Menlo" w:cs="Courier"/>
+          <w:color w:val="A9B7C6"/>
+        </w:rPr>
+        <w:br/>
+      </w:r>
+      <w:r>
+        <w:rPr>
+          <w:rFonts w:ascii="Menlo" w:hAnsi="Menlo" w:cs="Courier"/>
+          <w:color w:val="A9B7C6"/>
+        </w:rPr>
+        <w:br/>
+      </w:r>
+      <w:proofErr w:type="spellStart"/>
+      <w:r>
+        <w:rPr>
+          <w:rFonts w:ascii="Menlo" w:hAnsi="Menlo" w:cs="Courier"/>
+          <w:color w:val="A9B7C6"/>
+        </w:rPr>
+        <w:t>countAccum.value</w:t>
+      </w:r>
+      <w:proofErr w:type="spellEnd"/>
+      <w:r>
+        <w:rPr>
+          <w:rFonts w:ascii="Menlo" w:hAnsi="Menlo" w:cs="Courier"/>
+          <w:color w:val="A9B7C6"/>
+        </w:rPr>
+        <w:br/>
+      </w:r>
+      <w:r>
+        <w:rPr>
+          <w:rFonts w:ascii="Menlo" w:hAnsi="Menlo" w:cs="Courier"/>
+          <w:color w:val="808080"/>
+        </w:rPr>
+        <w:t>#2</w:t>
+      </w:r>
+    </w:p>
+    <w:p/>
     <w:p/>
     <w:sectPr>
       <w:headerReference w:type="default" r:id="rId8"/>
@@ -5943,6 +10271,92 @@
       </w:rPr>
     </w:lvl>
   </w:abstractNum>
+  <w:abstractNum w:abstractNumId="3">
+    <w:nsid w:val="7D6B339A"/>
+    <w:multiLevelType w:val="hybridMultilevel"/>
+    <w:tmpl w:val="21C4E900"/>
+    <w:lvl w:ilvl="0" w:tplc="0409000F">
+      <w:start w:val="1"/>
+      <w:numFmt w:val="decimal"/>
+      <w:lvlText w:val="%1."/>
+      <w:lvlJc w:val="left"/>
+      <w:pPr>
+        <w:ind w:left="720" w:hanging="360"/>
+      </w:pPr>
+    </w:lvl>
+    <w:lvl w:ilvl="1" w:tplc="04090019" w:tentative="1">
+      <w:start w:val="1"/>
+      <w:numFmt w:val="lowerLetter"/>
+      <w:lvlText w:val="%2."/>
+      <w:lvlJc w:val="left"/>
+      <w:pPr>
+        <w:ind w:left="1440" w:hanging="360"/>
+      </w:pPr>
+    </w:lvl>
+    <w:lvl w:ilvl="2" w:tplc="0409001B" w:tentative="1">
+      <w:start w:val="1"/>
+      <w:numFmt w:val="lowerRoman"/>
+      <w:lvlText w:val="%3."/>
+      <w:lvlJc w:val="right"/>
+      <w:pPr>
+        <w:ind w:left="2160" w:hanging="180"/>
+      </w:pPr>
+    </w:lvl>
+    <w:lvl w:ilvl="3" w:tplc="0409000F" w:tentative="1">
+      <w:start w:val="1"/>
+      <w:numFmt w:val="decimal"/>
+      <w:lvlText w:val="%4."/>
+      <w:lvlJc w:val="left"/>
+      <w:pPr>
+        <w:ind w:left="2880" w:hanging="360"/>
+      </w:pPr>
+    </w:lvl>
+    <w:lvl w:ilvl="4" w:tplc="04090019" w:tentative="1">
+      <w:start w:val="1"/>
+      <w:numFmt w:val="lowerLetter"/>
+      <w:lvlText w:val="%5."/>
+      <w:lvlJc w:val="left"/>
+      <w:pPr>
+        <w:ind w:left="3600" w:hanging="360"/>
+      </w:pPr>
+    </w:lvl>
+    <w:lvl w:ilvl="5" w:tplc="0409001B" w:tentative="1">
+      <w:start w:val="1"/>
+      <w:numFmt w:val="lowerRoman"/>
+      <w:lvlText w:val="%6."/>
+      <w:lvlJc w:val="right"/>
+      <w:pPr>
+        <w:ind w:left="4320" w:hanging="180"/>
+      </w:pPr>
+    </w:lvl>
+    <w:lvl w:ilvl="6" w:tplc="0409000F" w:tentative="1">
+      <w:start w:val="1"/>
+      <w:numFmt w:val="decimal"/>
+      <w:lvlText w:val="%7."/>
+      <w:lvlJc w:val="left"/>
+      <w:pPr>
+        <w:ind w:left="5040" w:hanging="360"/>
+      </w:pPr>
+    </w:lvl>
+    <w:lvl w:ilvl="7" w:tplc="04090019" w:tentative="1">
+      <w:start w:val="1"/>
+      <w:numFmt w:val="lowerLetter"/>
+      <w:lvlText w:val="%8."/>
+      <w:lvlJc w:val="left"/>
+      <w:pPr>
+        <w:ind w:left="5760" w:hanging="360"/>
+      </w:pPr>
+    </w:lvl>
+    <w:lvl w:ilvl="8" w:tplc="0409001B" w:tentative="1">
+      <w:start w:val="1"/>
+      <w:numFmt w:val="lowerRoman"/>
+      <w:lvlText w:val="%9."/>
+      <w:lvlJc w:val="right"/>
+      <w:pPr>
+        <w:ind w:left="6480" w:hanging="180"/>
+      </w:pPr>
+    </w:lvl>
+  </w:abstractNum>
   <w:num w:numId="1">
     <w:abstractNumId w:val="2"/>
   </w:num>
@@ -5951,6 +10365,9 @@
   </w:num>
   <w:num w:numId="3">
     <w:abstractNumId w:val="1"/>
+  </w:num>
+  <w:num w:numId="4">
+    <w:abstractNumId w:val="3"/>
   </w:num>
 </w:numbering>
 </file>

</xml_diff>